<commit_message>
fase 2 del proyecto
</commit_message>
<xml_diff>
--- a/trabajo_richy.docx
+++ b/trabajo_richy.docx
@@ -548,6 +548,451 @@
     </w:p>
     <w:p>
       <w:pPr>
+        <w:shd w:val="clear" w:color="auto" w:fill="FFFFFF"/>
+        <w:spacing w:before="300" w:after="150" w:line="240" w:lineRule="auto"/>
+        <w:outlineLvl w:val="2"/>
+        <w:rPr>
+          <w:rFonts w:ascii="Roboto" w:eastAsia="Times New Roman" w:hAnsi="Roboto" w:cs="Times New Roman"/>
+          <w:color w:val="337AB7"/>
+          <w:sz w:val="30"/>
+          <w:szCs w:val="30"/>
+          <w:lang w:val="es-ES" w:eastAsia="es-ES"/>
+        </w:rPr>
+      </w:pPr>
+      <w:r>
+        <w:rPr>
+          <w:rFonts w:ascii="Roboto" w:eastAsia="Times New Roman" w:hAnsi="Roboto" w:cs="Times New Roman"/>
+          <w:color w:val="337AB7"/>
+          <w:sz w:val="30"/>
+          <w:szCs w:val="30"/>
+          <w:lang w:val="es-ES" w:eastAsia="es-ES"/>
+        </w:rPr>
+        <w:t>Objetivos de mediano plazo</w:t>
+      </w:r>
+    </w:p>
+    <w:p>
+      <w:pPr>
+        <w:shd w:val="clear" w:color="auto" w:fill="FFFFFF"/>
+        <w:spacing w:after="150" w:line="240" w:lineRule="auto"/>
+        <w:rPr>
+          <w:rFonts w:ascii="Roboto" w:eastAsia="Times New Roman" w:hAnsi="Roboto" w:cs="Times New Roman"/>
+          <w:color w:val="444242"/>
+          <w:sz w:val="21"/>
+          <w:szCs w:val="21"/>
+          <w:lang w:val="es-ES" w:eastAsia="es-ES"/>
+        </w:rPr>
+      </w:pPr>
+      <w:r>
+        <w:rPr>
+          <w:rFonts w:ascii="Roboto" w:eastAsia="Times New Roman" w:hAnsi="Roboto" w:cs="Times New Roman"/>
+          <w:color w:val="444242"/>
+          <w:sz w:val="21"/>
+          <w:szCs w:val="21"/>
+          <w:lang w:val="es-ES" w:eastAsia="es-ES"/>
+        </w:rPr>
+        <w:t>Se tratan de los objetivos a alcanzar a lo largo de un año e incluso pueden ser bianuales.</w:t>
+      </w:r>
+    </w:p>
+    <w:p>
+      <w:pPr>
+        <w:shd w:val="clear" w:color="auto" w:fill="FFFFFF"/>
+        <w:spacing w:after="150" w:line="240" w:lineRule="auto"/>
+        <w:rPr>
+          <w:rFonts w:ascii="Roboto" w:eastAsia="Times New Roman" w:hAnsi="Roboto" w:cs="Times New Roman"/>
+          <w:color w:val="444242"/>
+          <w:sz w:val="21"/>
+          <w:szCs w:val="21"/>
+          <w:lang w:val="es-ES" w:eastAsia="es-ES"/>
+        </w:rPr>
+      </w:pPr>
+      <w:r>
+        <w:rPr>
+          <w:rFonts w:ascii="Roboto" w:eastAsia="Times New Roman" w:hAnsi="Roboto" w:cs="Times New Roman"/>
+          <w:color w:val="444242"/>
+          <w:sz w:val="21"/>
+          <w:szCs w:val="21"/>
+          <w:u w:val="single"/>
+          <w:lang w:val="es-ES" w:eastAsia="es-ES"/>
+        </w:rPr>
+        <w:t>Ejemplo de metas a mediano plazo:</w:t>
+      </w:r>
+    </w:p>
+    <w:p>
+      <w:pPr>
+        <w:numPr>
+          <w:ilvl w:val="0"/>
+          <w:numId w:val="1"/>
+        </w:numPr>
+        <w:shd w:val="clear" w:color="auto" w:fill="FFFFFF"/>
+        <w:spacing w:before="100" w:beforeAutospacing="1" w:after="100" w:afterAutospacing="1" w:line="240" w:lineRule="auto"/>
+        <w:rPr>
+          <w:rFonts w:ascii="Roboto" w:eastAsia="Times New Roman" w:hAnsi="Roboto" w:cs="Times New Roman"/>
+          <w:color w:val="1FA2DA"/>
+          <w:sz w:val="21"/>
+          <w:szCs w:val="21"/>
+          <w:lang w:val="es-ES" w:eastAsia="es-ES"/>
+        </w:rPr>
+      </w:pPr>
+      <w:r>
+        <w:rPr>
+          <w:rFonts w:ascii="Roboto" w:eastAsia="Times New Roman" w:hAnsi="Roboto" w:cs="Times New Roman"/>
+          <w:i/>
+          <w:iCs/>
+          <w:color w:val="444242"/>
+          <w:sz w:val="21"/>
+          <w:szCs w:val="21"/>
+          <w:lang w:val="es-ES" w:eastAsia="es-ES"/>
+        </w:rPr>
+        <w:t>“Para este año nuestro objetivo de facturación es de $xxxx”.</w:t>
+      </w:r>
+    </w:p>
+    <w:p>
+      <w:pPr>
+        <w:numPr>
+          <w:ilvl w:val="0"/>
+          <w:numId w:val="1"/>
+        </w:numPr>
+        <w:shd w:val="clear" w:color="auto" w:fill="FFFFFF"/>
+        <w:spacing w:before="100" w:beforeAutospacing="1" w:after="100" w:afterAutospacing="1" w:line="240" w:lineRule="auto"/>
+        <w:rPr>
+          <w:rFonts w:ascii="Roboto" w:eastAsia="Times New Roman" w:hAnsi="Roboto" w:cs="Times New Roman"/>
+          <w:color w:val="1FA2DA"/>
+          <w:sz w:val="21"/>
+          <w:szCs w:val="21"/>
+          <w:lang w:val="es-ES" w:eastAsia="es-ES"/>
+        </w:rPr>
+      </w:pPr>
+      <w:r>
+        <w:rPr>
+          <w:rFonts w:ascii="Roboto" w:eastAsia="Times New Roman" w:hAnsi="Roboto" w:cs="Times New Roman"/>
+          <w:i/>
+          <w:iCs/>
+          <w:color w:val="444242"/>
+          <w:sz w:val="21"/>
+          <w:szCs w:val="21"/>
+          <w:lang w:val="es-ES" w:eastAsia="es-ES"/>
+        </w:rPr>
+        <w:t>“Queremos alcanzar a más de 1 millón de usuarios en nuestras comunidades online”.</w:t>
+      </w:r>
+    </w:p>
+    <w:p>
+      <w:pPr>
+        <w:numPr>
+          <w:ilvl w:val="0"/>
+          <w:numId w:val="1"/>
+        </w:numPr>
+        <w:shd w:val="clear" w:color="auto" w:fill="FFFFFF"/>
+        <w:spacing w:before="100" w:beforeAutospacing="1" w:after="100" w:afterAutospacing="1" w:line="240" w:lineRule="auto"/>
+        <w:rPr>
+          <w:rFonts w:ascii="Roboto" w:eastAsia="Times New Roman" w:hAnsi="Roboto" w:cs="Times New Roman"/>
+          <w:color w:val="1FA2DA"/>
+          <w:sz w:val="21"/>
+          <w:szCs w:val="21"/>
+          <w:lang w:val="es-ES" w:eastAsia="es-ES"/>
+        </w:rPr>
+      </w:pPr>
+      <w:r>
+        <w:rPr>
+          <w:rFonts w:ascii="Roboto" w:eastAsia="Times New Roman" w:hAnsi="Roboto" w:cs="Times New Roman"/>
+          <w:i/>
+          <w:iCs/>
+          <w:color w:val="444242"/>
+          <w:sz w:val="21"/>
+          <w:szCs w:val="21"/>
+          <w:lang w:val="es-ES" w:eastAsia="es-ES"/>
+        </w:rPr>
+        <w:t>“Queremos abrir una sucursal en otro país”.</w:t>
+      </w:r>
+    </w:p>
+    <w:p>
+      <w:pPr>
+        <w:numPr>
+          <w:ilvl w:val="0"/>
+          <w:numId w:val="1"/>
+        </w:numPr>
+        <w:shd w:val="clear" w:color="auto" w:fill="FFFFFF"/>
+        <w:spacing w:before="100" w:beforeAutospacing="1" w:after="100" w:afterAutospacing="1" w:line="240" w:lineRule="auto"/>
+        <w:rPr>
+          <w:rFonts w:ascii="Roboto" w:eastAsia="Times New Roman" w:hAnsi="Roboto" w:cs="Times New Roman"/>
+          <w:color w:val="1FA2DA"/>
+          <w:sz w:val="21"/>
+          <w:szCs w:val="21"/>
+          <w:lang w:val="es-ES" w:eastAsia="es-ES"/>
+        </w:rPr>
+      </w:pPr>
+      <w:r>
+        <w:rPr>
+          <w:rFonts w:ascii="Roboto" w:eastAsia="Times New Roman" w:hAnsi="Roboto" w:cs="Times New Roman"/>
+          <w:i/>
+          <w:iCs/>
+          <w:color w:val="444242"/>
+          <w:sz w:val="21"/>
+          <w:szCs w:val="21"/>
+          <w:lang w:val="es-ES" w:eastAsia="es-ES"/>
+        </w:rPr>
+        <w:t>“Queremos establecer una nueva línea de negocio”.</w:t>
+      </w:r>
+    </w:p>
+    <w:p>
+      <w:pPr>
+        <w:shd w:val="clear" w:color="auto" w:fill="FFFFFF"/>
+        <w:spacing w:before="300" w:after="150" w:line="240" w:lineRule="auto"/>
+        <w:outlineLvl w:val="2"/>
+        <w:rPr>
+          <w:rFonts w:ascii="Roboto" w:eastAsia="Times New Roman" w:hAnsi="Roboto" w:cs="Times New Roman"/>
+          <w:color w:val="337AB7"/>
+          <w:sz w:val="30"/>
+          <w:szCs w:val="30"/>
+          <w:lang w:val="es-ES" w:eastAsia="es-ES"/>
+        </w:rPr>
+      </w:pPr>
+      <w:r>
+        <w:rPr>
+          <w:rFonts w:ascii="Roboto" w:eastAsia="Times New Roman" w:hAnsi="Roboto" w:cs="Times New Roman"/>
+          <w:color w:val="337AB7"/>
+          <w:sz w:val="30"/>
+          <w:szCs w:val="30"/>
+          <w:lang w:val="es-ES" w:eastAsia="es-ES"/>
+        </w:rPr>
+        <w:t>Metas a largo plazo</w:t>
+      </w:r>
+    </w:p>
+    <w:p>
+      <w:pPr>
+        <w:shd w:val="clear" w:color="auto" w:fill="FFFFFF"/>
+        <w:spacing w:after="150" w:line="240" w:lineRule="auto"/>
+        <w:rPr>
+          <w:rFonts w:ascii="Roboto" w:eastAsia="Times New Roman" w:hAnsi="Roboto" w:cs="Times New Roman"/>
+          <w:color w:val="444242"/>
+          <w:sz w:val="21"/>
+          <w:szCs w:val="21"/>
+          <w:lang w:val="es-ES" w:eastAsia="es-ES"/>
+        </w:rPr>
+      </w:pPr>
+      <w:r>
+        <w:rPr>
+          <w:rFonts w:ascii="Roboto" w:eastAsia="Times New Roman" w:hAnsi="Roboto" w:cs="Times New Roman"/>
+          <w:color w:val="444242"/>
+          <w:sz w:val="21"/>
+          <w:szCs w:val="21"/>
+          <w:lang w:val="es-ES" w:eastAsia="es-ES"/>
+        </w:rPr>
+        <w:t>Los objetivos a largo plazo tienen que ver con cómo se ven las empresas al cabo de 5 años o más.</w:t>
+      </w:r>
+    </w:p>
+    <w:p>
+      <w:pPr>
+        <w:shd w:val="clear" w:color="auto" w:fill="FFFFFF"/>
+        <w:spacing w:after="150" w:line="240" w:lineRule="auto"/>
+        <w:rPr>
+          <w:rFonts w:ascii="Roboto" w:eastAsia="Times New Roman" w:hAnsi="Roboto" w:cs="Times New Roman"/>
+          <w:color w:val="444242"/>
+          <w:sz w:val="21"/>
+          <w:szCs w:val="21"/>
+          <w:lang w:val="es-ES" w:eastAsia="es-ES"/>
+        </w:rPr>
+      </w:pPr>
+      <w:r>
+        <w:rPr>
+          <w:rFonts w:ascii="Roboto" w:eastAsia="Times New Roman" w:hAnsi="Roboto" w:cs="Times New Roman"/>
+          <w:color w:val="444242"/>
+          <w:sz w:val="21"/>
+          <w:szCs w:val="21"/>
+          <w:lang w:val="es-ES" w:eastAsia="es-ES"/>
+        </w:rPr>
+        <w:t>Teniendo en cuenta esta fotografía que desean ver en el futuro, en la agencia desarrollamos acciones a corto y mediano plazo que tengan como guía el cumplimiento de este fin.</w:t>
+      </w:r>
+    </w:p>
+    <w:p>
+      <w:pPr>
+        <w:shd w:val="clear" w:color="auto" w:fill="FFFFFF"/>
+        <w:spacing w:after="150" w:line="240" w:lineRule="auto"/>
+        <w:rPr>
+          <w:rFonts w:ascii="Roboto" w:eastAsia="Times New Roman" w:hAnsi="Roboto" w:cs="Times New Roman"/>
+          <w:color w:val="444242"/>
+          <w:sz w:val="21"/>
+          <w:szCs w:val="21"/>
+          <w:lang w:val="es-ES" w:eastAsia="es-ES"/>
+        </w:rPr>
+      </w:pPr>
+      <w:r>
+        <w:rPr>
+          <w:rFonts w:ascii="Roboto" w:eastAsia="Times New Roman" w:hAnsi="Roboto" w:cs="Times New Roman"/>
+          <w:color w:val="444242"/>
+          <w:sz w:val="21"/>
+          <w:szCs w:val="21"/>
+          <w:u w:val="single"/>
+          <w:lang w:val="es-ES" w:eastAsia="es-ES"/>
+        </w:rPr>
+        <w:t>Ejemplo de metas a largo plazo</w:t>
+      </w:r>
+      <w:r>
+        <w:rPr>
+          <w:rFonts w:ascii="Roboto" w:eastAsia="Times New Roman" w:hAnsi="Roboto" w:cs="Times New Roman"/>
+          <w:color w:val="444242"/>
+          <w:sz w:val="21"/>
+          <w:szCs w:val="21"/>
+          <w:lang w:val="es-ES" w:eastAsia="es-ES"/>
+        </w:rPr>
+        <w:t>:</w:t>
+      </w:r>
+    </w:p>
+    <w:p>
+      <w:pPr>
+        <w:numPr>
+          <w:ilvl w:val="0"/>
+          <w:numId w:val="2"/>
+        </w:numPr>
+        <w:shd w:val="clear" w:color="auto" w:fill="FFFFFF"/>
+        <w:spacing w:before="100" w:beforeAutospacing="1" w:after="100" w:afterAutospacing="1" w:line="240" w:lineRule="auto"/>
+        <w:rPr>
+          <w:rFonts w:ascii="Roboto" w:eastAsia="Times New Roman" w:hAnsi="Roboto" w:cs="Times New Roman"/>
+          <w:color w:val="1FA2DA"/>
+          <w:sz w:val="21"/>
+          <w:szCs w:val="21"/>
+          <w:lang w:val="es-ES" w:eastAsia="es-ES"/>
+        </w:rPr>
+      </w:pPr>
+      <w:r>
+        <w:rPr>
+          <w:rFonts w:ascii="Roboto" w:eastAsia="Times New Roman" w:hAnsi="Roboto" w:cs="Times New Roman"/>
+          <w:i/>
+          <w:iCs/>
+          <w:color w:val="444242"/>
+          <w:sz w:val="21"/>
+          <w:szCs w:val="21"/>
+          <w:lang w:val="es-ES" w:eastAsia="es-ES"/>
+        </w:rPr>
+        <w:t>“Queremos posicionarnos como la empresa más importante de nuestro sector”.</w:t>
+      </w:r>
+    </w:p>
+    <w:p>
+      <w:pPr>
+        <w:numPr>
+          <w:ilvl w:val="0"/>
+          <w:numId w:val="2"/>
+        </w:numPr>
+        <w:shd w:val="clear" w:color="auto" w:fill="FFFFFF"/>
+        <w:spacing w:before="100" w:beforeAutospacing="1" w:after="100" w:afterAutospacing="1" w:line="240" w:lineRule="auto"/>
+        <w:rPr>
+          <w:rFonts w:ascii="Roboto" w:eastAsia="Times New Roman" w:hAnsi="Roboto" w:cs="Times New Roman"/>
+          <w:color w:val="1FA2DA"/>
+          <w:sz w:val="21"/>
+          <w:szCs w:val="21"/>
+          <w:lang w:val="es-ES" w:eastAsia="es-ES"/>
+        </w:rPr>
+      </w:pPr>
+      <w:r>
+        <w:rPr>
+          <w:rFonts w:ascii="Roboto" w:eastAsia="Times New Roman" w:hAnsi="Roboto" w:cs="Times New Roman"/>
+          <w:i/>
+          <w:iCs/>
+          <w:color w:val="444242"/>
+          <w:sz w:val="21"/>
+          <w:szCs w:val="21"/>
+          <w:lang w:val="es-ES" w:eastAsia="es-ES"/>
+        </w:rPr>
+        <w:t>“Quiero ser referente en mi especialidad”.</w:t>
+      </w:r>
+    </w:p>
+    <w:p>
+      <w:pPr>
+        <w:numPr>
+          <w:ilvl w:val="0"/>
+          <w:numId w:val="2"/>
+        </w:numPr>
+        <w:shd w:val="clear" w:color="auto" w:fill="FFFFFF"/>
+        <w:spacing w:before="100" w:beforeAutospacing="1" w:after="100" w:afterAutospacing="1" w:line="240" w:lineRule="auto"/>
+        <w:rPr>
+          <w:rFonts w:ascii="Roboto" w:eastAsia="Times New Roman" w:hAnsi="Roboto" w:cs="Times New Roman"/>
+          <w:color w:val="1FA2DA"/>
+          <w:sz w:val="21"/>
+          <w:szCs w:val="21"/>
+          <w:lang w:val="es-ES" w:eastAsia="es-ES"/>
+        </w:rPr>
+      </w:pPr>
+      <w:r>
+        <w:rPr>
+          <w:rFonts w:ascii="Roboto" w:eastAsia="Times New Roman" w:hAnsi="Roboto" w:cs="Times New Roman"/>
+          <w:i/>
+          <w:iCs/>
+          <w:color w:val="444242"/>
+          <w:sz w:val="21"/>
+          <w:szCs w:val="21"/>
+          <w:lang w:val="es-ES" w:eastAsia="es-ES"/>
+        </w:rPr>
+        <w:t>"Quiero expandir mi negocio a toda la región”.</w:t>
+      </w:r>
+    </w:p>
+    <w:p>
+      <w:pPr>
+        <w:shd w:val="clear" w:color="auto" w:fill="FFFFFF"/>
+        <w:spacing w:before="300" w:after="150" w:line="240" w:lineRule="auto"/>
+        <w:outlineLvl w:val="2"/>
+        <w:rPr>
+          <w:rFonts w:ascii="Roboto" w:eastAsia="Times New Roman" w:hAnsi="Roboto" w:cs="Times New Roman"/>
+          <w:color w:val="337AB7"/>
+          <w:sz w:val="30"/>
+          <w:szCs w:val="30"/>
+          <w:lang w:val="es-ES" w:eastAsia="es-ES"/>
+        </w:rPr>
+      </w:pPr>
+      <w:r>
+        <w:rPr>
+          <w:rFonts w:ascii="Roboto" w:eastAsia="Times New Roman" w:hAnsi="Roboto" w:cs="Times New Roman"/>
+          <w:color w:val="337AB7"/>
+          <w:sz w:val="30"/>
+          <w:szCs w:val="30"/>
+          <w:lang w:val="es-ES" w:eastAsia="es-ES"/>
+        </w:rPr>
+        <w:t>¿Para qué sirven los objetivos?</w:t>
+      </w:r>
+    </w:p>
+    <w:p>
+      <w:pPr>
+        <w:shd w:val="clear" w:color="auto" w:fill="FFFFFF"/>
+        <w:spacing w:after="150" w:line="240" w:lineRule="auto"/>
+        <w:rPr>
+          <w:rFonts w:ascii="Roboto" w:eastAsia="Times New Roman" w:hAnsi="Roboto" w:cs="Times New Roman"/>
+          <w:color w:val="444242"/>
+          <w:sz w:val="21"/>
+          <w:szCs w:val="21"/>
+          <w:lang w:val="es-ES" w:eastAsia="es-ES"/>
+        </w:rPr>
+      </w:pPr>
+      <w:r>
+        <w:rPr>
+          <w:rFonts w:ascii="Roboto" w:eastAsia="Times New Roman" w:hAnsi="Roboto" w:cs="Times New Roman"/>
+          <w:color w:val="444242"/>
+          <w:sz w:val="21"/>
+          <w:szCs w:val="21"/>
+          <w:lang w:val="es-ES" w:eastAsia="es-ES"/>
+        </w:rPr>
+        <w:t>Una vez planteados los objetivos, en </w:t>
+      </w:r>
+      <w:r>
+        <w:rPr>
+          <w:rFonts w:ascii="Roboto" w:eastAsia="Times New Roman" w:hAnsi="Roboto" w:cs="Times New Roman"/>
+          <w:color w:val="353535"/>
+          <w:sz w:val="24"/>
+          <w:szCs w:val="24"/>
+          <w:lang w:val="es-ES" w:eastAsia="es-ES"/>
+        </w:rPr>
+        <w:t>3Naves</w:t>
+      </w:r>
+      <w:r>
+        <w:rPr>
+          <w:rFonts w:ascii="Roboto" w:eastAsia="Times New Roman" w:hAnsi="Roboto" w:cs="Times New Roman"/>
+          <w:color w:val="444242"/>
+          <w:sz w:val="21"/>
+          <w:szCs w:val="21"/>
+          <w:lang w:val="es-ES" w:eastAsia="es-ES"/>
+        </w:rPr>
+        <w:t> desarrollamos una estrategia de negocios integral con acciones a seguir para alcanzar cada una de estas metas en el lapso requerido y así potenciar los resultados de su negocio.</w:t>
+      </w:r>
+    </w:p>
+    <w:p>
+      <w:pPr>
         <w:jc w:val="both"/>
         <w:rPr>
           <w:rFonts w:ascii="Arial" w:hAnsi="Arial" w:cs="Arial"/>
@@ -557,58 +1002,8 @@
           <w:lang w:val="es-ES"/>
         </w:rPr>
       </w:pPr>
-      <w:r>
-        <w:rPr>
-          <w:rFonts w:ascii="Arial" w:hAnsi="Arial" w:cs="Arial"/>
-          <w:b/>
-          <w:sz w:val="24"/>
-          <w:szCs w:val="24"/>
-          <w:lang w:val="es-ES"/>
-        </w:rPr>
-        <w:t>objetivo a corto plazo:</w:t>
-      </w:r>
-    </w:p>
-    <w:p>
-      <w:pPr>
-        <w:jc w:val="both"/>
-        <w:rPr>
-          <w:rFonts w:ascii="Arial" w:hAnsi="Arial" w:cs="Arial"/>
-          <w:sz w:val="24"/>
-          <w:szCs w:val="24"/>
-          <w:lang w:val="es-ES"/>
-        </w:rPr>
-      </w:pPr>
-      <w:r>
-        <w:rPr>
-          <w:rFonts w:ascii="Arial" w:hAnsi="Arial" w:cs="Arial"/>
-          <w:sz w:val="24"/>
-          <w:szCs w:val="24"/>
-          <w:lang w:val="es-ES"/>
-        </w:rPr>
-        <w:t xml:space="preserve">para los próximos 3 meses </w:t>
-      </w:r>
       <w:bookmarkStart w:id="0" w:name="_GoBack"/>
       <w:bookmarkEnd w:id="0"/>
-      <w:r>
-        <w:rPr>
-          <w:rFonts w:ascii="Arial" w:hAnsi="Arial" w:cs="Arial"/>
-          <w:sz w:val="24"/>
-          <w:szCs w:val="24"/>
-          <w:lang w:val="es-ES"/>
-        </w:rPr>
-        <w:t xml:space="preserve"> </w:t>
-      </w:r>
-    </w:p>
-    <w:p>
-      <w:pPr>
-        <w:jc w:val="both"/>
-        <w:rPr>
-          <w:rFonts w:ascii="Arial" w:hAnsi="Arial" w:cs="Arial"/>
-          <w:sz w:val="24"/>
-          <w:szCs w:val="24"/>
-          <w:lang w:val="es-ES"/>
-        </w:rPr>
-      </w:pPr>
     </w:p>
     <w:p>
       <w:pPr>
@@ -651,6 +1046,315 @@
     </w:sectPr>
   </w:body>
 </w:document>
+</file>
+
+<file path=word/numbering.xml><?xml version="1.0" encoding="utf-8"?>
+<w:numbering xmlns:wpc="http://schemas.microsoft.com/office/word/2010/wordprocessingCanvas" xmlns:cx="http://schemas.microsoft.com/office/drawing/2014/chartex" xmlns:mc="http://schemas.openxmlformats.org/markup-compatibility/2006" xmlns:o="urn:schemas-microsoft-com:office:office" xmlns:r="http://schemas.openxmlformats.org/officeDocument/2006/relationships" xmlns:m="http://schemas.openxmlformats.org/officeDocument/2006/math" xmlns:v="urn:schemas-microsoft-com:vml" xmlns:wp14="http://schemas.microsoft.com/office/word/2010/wordprocessingDrawing" xmlns:wp="http://schemas.openxmlformats.org/drawingml/2006/wordprocessingDrawing" xmlns:w10="urn:schemas-microsoft-com:office:word" xmlns:w="http://schemas.openxmlformats.org/wordprocessingml/2006/main" xmlns:w14="http://schemas.microsoft.com/office/word/2010/wordml" xmlns:w15="http://schemas.microsoft.com/office/word/2012/wordml" xmlns:w16se="http://schemas.microsoft.com/office/word/2015/wordml/symex" xmlns:wpg="http://schemas.microsoft.com/office/word/2010/wordprocessingGroup" xmlns:wpi="http://schemas.microsoft.com/office/word/2010/wordprocessingInk" xmlns:wne="http://schemas.microsoft.com/office/word/2006/wordml" xmlns:wps="http://schemas.microsoft.com/office/word/2010/wordprocessingShape" mc:Ignorable="w14 w15 w16se wp14">
+  <w:abstractNum w:abstractNumId="0" w15:restartNumberingAfterBreak="0">
+    <w:nsid w:val="201043DF"/>
+    <w:multiLevelType w:val="multilevel"/>
+    <w:tmpl w:val="28024F8E"/>
+    <w:lvl w:ilvl="0">
+      <w:start w:val="1"/>
+      <w:numFmt w:val="bullet"/>
+      <w:lvlText w:val=""/>
+      <w:lvlJc w:val="left"/>
+      <w:pPr>
+        <w:tabs>
+          <w:tab w:val="num" w:pos="720"/>
+        </w:tabs>
+        <w:ind w:left="720" w:hanging="360"/>
+      </w:pPr>
+      <w:rPr>
+        <w:rFonts w:ascii="Symbol" w:hAnsi="Symbol" w:hint="default"/>
+        <w:sz w:val="20"/>
+      </w:rPr>
+    </w:lvl>
+    <w:lvl w:ilvl="1" w:tentative="1">
+      <w:start w:val="1"/>
+      <w:numFmt w:val="bullet"/>
+      <w:lvlText w:val="o"/>
+      <w:lvlJc w:val="left"/>
+      <w:pPr>
+        <w:tabs>
+          <w:tab w:val="num" w:pos="1440"/>
+        </w:tabs>
+        <w:ind w:left="1440" w:hanging="360"/>
+      </w:pPr>
+      <w:rPr>
+        <w:rFonts w:ascii="Courier New" w:hAnsi="Courier New" w:hint="default"/>
+        <w:sz w:val="20"/>
+      </w:rPr>
+    </w:lvl>
+    <w:lvl w:ilvl="2" w:tentative="1">
+      <w:start w:val="1"/>
+      <w:numFmt w:val="bullet"/>
+      <w:lvlText w:val=""/>
+      <w:lvlJc w:val="left"/>
+      <w:pPr>
+        <w:tabs>
+          <w:tab w:val="num" w:pos="2160"/>
+        </w:tabs>
+        <w:ind w:left="2160" w:hanging="360"/>
+      </w:pPr>
+      <w:rPr>
+        <w:rFonts w:ascii="Wingdings" w:hAnsi="Wingdings" w:hint="default"/>
+        <w:sz w:val="20"/>
+      </w:rPr>
+    </w:lvl>
+    <w:lvl w:ilvl="3" w:tentative="1">
+      <w:start w:val="1"/>
+      <w:numFmt w:val="bullet"/>
+      <w:lvlText w:val=""/>
+      <w:lvlJc w:val="left"/>
+      <w:pPr>
+        <w:tabs>
+          <w:tab w:val="num" w:pos="2880"/>
+        </w:tabs>
+        <w:ind w:left="2880" w:hanging="360"/>
+      </w:pPr>
+      <w:rPr>
+        <w:rFonts w:ascii="Wingdings" w:hAnsi="Wingdings" w:hint="default"/>
+        <w:sz w:val="20"/>
+      </w:rPr>
+    </w:lvl>
+    <w:lvl w:ilvl="4" w:tentative="1">
+      <w:start w:val="1"/>
+      <w:numFmt w:val="bullet"/>
+      <w:lvlText w:val=""/>
+      <w:lvlJc w:val="left"/>
+      <w:pPr>
+        <w:tabs>
+          <w:tab w:val="num" w:pos="3600"/>
+        </w:tabs>
+        <w:ind w:left="3600" w:hanging="360"/>
+      </w:pPr>
+      <w:rPr>
+        <w:rFonts w:ascii="Wingdings" w:hAnsi="Wingdings" w:hint="default"/>
+        <w:sz w:val="20"/>
+      </w:rPr>
+    </w:lvl>
+    <w:lvl w:ilvl="5" w:tentative="1">
+      <w:start w:val="1"/>
+      <w:numFmt w:val="bullet"/>
+      <w:lvlText w:val=""/>
+      <w:lvlJc w:val="left"/>
+      <w:pPr>
+        <w:tabs>
+          <w:tab w:val="num" w:pos="4320"/>
+        </w:tabs>
+        <w:ind w:left="4320" w:hanging="360"/>
+      </w:pPr>
+      <w:rPr>
+        <w:rFonts w:ascii="Wingdings" w:hAnsi="Wingdings" w:hint="default"/>
+        <w:sz w:val="20"/>
+      </w:rPr>
+    </w:lvl>
+    <w:lvl w:ilvl="6" w:tentative="1">
+      <w:start w:val="1"/>
+      <w:numFmt w:val="bullet"/>
+      <w:lvlText w:val=""/>
+      <w:lvlJc w:val="left"/>
+      <w:pPr>
+        <w:tabs>
+          <w:tab w:val="num" w:pos="5040"/>
+        </w:tabs>
+        <w:ind w:left="5040" w:hanging="360"/>
+      </w:pPr>
+      <w:rPr>
+        <w:rFonts w:ascii="Wingdings" w:hAnsi="Wingdings" w:hint="default"/>
+        <w:sz w:val="20"/>
+      </w:rPr>
+    </w:lvl>
+    <w:lvl w:ilvl="7" w:tentative="1">
+      <w:start w:val="1"/>
+      <w:numFmt w:val="bullet"/>
+      <w:lvlText w:val=""/>
+      <w:lvlJc w:val="left"/>
+      <w:pPr>
+        <w:tabs>
+          <w:tab w:val="num" w:pos="5760"/>
+        </w:tabs>
+        <w:ind w:left="5760" w:hanging="360"/>
+      </w:pPr>
+      <w:rPr>
+        <w:rFonts w:ascii="Wingdings" w:hAnsi="Wingdings" w:hint="default"/>
+        <w:sz w:val="20"/>
+      </w:rPr>
+    </w:lvl>
+    <w:lvl w:ilvl="8" w:tentative="1">
+      <w:start w:val="1"/>
+      <w:numFmt w:val="bullet"/>
+      <w:lvlText w:val=""/>
+      <w:lvlJc w:val="left"/>
+      <w:pPr>
+        <w:tabs>
+          <w:tab w:val="num" w:pos="6480"/>
+        </w:tabs>
+        <w:ind w:left="6480" w:hanging="360"/>
+      </w:pPr>
+      <w:rPr>
+        <w:rFonts w:ascii="Wingdings" w:hAnsi="Wingdings" w:hint="default"/>
+        <w:sz w:val="20"/>
+      </w:rPr>
+    </w:lvl>
+  </w:abstractNum>
+  <w:abstractNum w:abstractNumId="1" w15:restartNumberingAfterBreak="0">
+    <w:nsid w:val="5A0A6D54"/>
+    <w:multiLevelType w:val="multilevel"/>
+    <w:tmpl w:val="D78A7078"/>
+    <w:lvl w:ilvl="0">
+      <w:start w:val="1"/>
+      <w:numFmt w:val="bullet"/>
+      <w:lvlText w:val=""/>
+      <w:lvlJc w:val="left"/>
+      <w:pPr>
+        <w:tabs>
+          <w:tab w:val="num" w:pos="720"/>
+        </w:tabs>
+        <w:ind w:left="720" w:hanging="360"/>
+      </w:pPr>
+      <w:rPr>
+        <w:rFonts w:ascii="Symbol" w:hAnsi="Symbol" w:hint="default"/>
+        <w:sz w:val="20"/>
+      </w:rPr>
+    </w:lvl>
+    <w:lvl w:ilvl="1" w:tentative="1">
+      <w:start w:val="1"/>
+      <w:numFmt w:val="bullet"/>
+      <w:lvlText w:val="o"/>
+      <w:lvlJc w:val="left"/>
+      <w:pPr>
+        <w:tabs>
+          <w:tab w:val="num" w:pos="1440"/>
+        </w:tabs>
+        <w:ind w:left="1440" w:hanging="360"/>
+      </w:pPr>
+      <w:rPr>
+        <w:rFonts w:ascii="Courier New" w:hAnsi="Courier New" w:hint="default"/>
+        <w:sz w:val="20"/>
+      </w:rPr>
+    </w:lvl>
+    <w:lvl w:ilvl="2" w:tentative="1">
+      <w:start w:val="1"/>
+      <w:numFmt w:val="bullet"/>
+      <w:lvlText w:val=""/>
+      <w:lvlJc w:val="left"/>
+      <w:pPr>
+        <w:tabs>
+          <w:tab w:val="num" w:pos="2160"/>
+        </w:tabs>
+        <w:ind w:left="2160" w:hanging="360"/>
+      </w:pPr>
+      <w:rPr>
+        <w:rFonts w:ascii="Wingdings" w:hAnsi="Wingdings" w:hint="default"/>
+        <w:sz w:val="20"/>
+      </w:rPr>
+    </w:lvl>
+    <w:lvl w:ilvl="3" w:tentative="1">
+      <w:start w:val="1"/>
+      <w:numFmt w:val="bullet"/>
+      <w:lvlText w:val=""/>
+      <w:lvlJc w:val="left"/>
+      <w:pPr>
+        <w:tabs>
+          <w:tab w:val="num" w:pos="2880"/>
+        </w:tabs>
+        <w:ind w:left="2880" w:hanging="360"/>
+      </w:pPr>
+      <w:rPr>
+        <w:rFonts w:ascii="Wingdings" w:hAnsi="Wingdings" w:hint="default"/>
+        <w:sz w:val="20"/>
+      </w:rPr>
+    </w:lvl>
+    <w:lvl w:ilvl="4" w:tentative="1">
+      <w:start w:val="1"/>
+      <w:numFmt w:val="bullet"/>
+      <w:lvlText w:val=""/>
+      <w:lvlJc w:val="left"/>
+      <w:pPr>
+        <w:tabs>
+          <w:tab w:val="num" w:pos="3600"/>
+        </w:tabs>
+        <w:ind w:left="3600" w:hanging="360"/>
+      </w:pPr>
+      <w:rPr>
+        <w:rFonts w:ascii="Wingdings" w:hAnsi="Wingdings" w:hint="default"/>
+        <w:sz w:val="20"/>
+      </w:rPr>
+    </w:lvl>
+    <w:lvl w:ilvl="5" w:tentative="1">
+      <w:start w:val="1"/>
+      <w:numFmt w:val="bullet"/>
+      <w:lvlText w:val=""/>
+      <w:lvlJc w:val="left"/>
+      <w:pPr>
+        <w:tabs>
+          <w:tab w:val="num" w:pos="4320"/>
+        </w:tabs>
+        <w:ind w:left="4320" w:hanging="360"/>
+      </w:pPr>
+      <w:rPr>
+        <w:rFonts w:ascii="Wingdings" w:hAnsi="Wingdings" w:hint="default"/>
+        <w:sz w:val="20"/>
+      </w:rPr>
+    </w:lvl>
+    <w:lvl w:ilvl="6" w:tentative="1">
+      <w:start w:val="1"/>
+      <w:numFmt w:val="bullet"/>
+      <w:lvlText w:val=""/>
+      <w:lvlJc w:val="left"/>
+      <w:pPr>
+        <w:tabs>
+          <w:tab w:val="num" w:pos="5040"/>
+        </w:tabs>
+        <w:ind w:left="5040" w:hanging="360"/>
+      </w:pPr>
+      <w:rPr>
+        <w:rFonts w:ascii="Wingdings" w:hAnsi="Wingdings" w:hint="default"/>
+        <w:sz w:val="20"/>
+      </w:rPr>
+    </w:lvl>
+    <w:lvl w:ilvl="7" w:tentative="1">
+      <w:start w:val="1"/>
+      <w:numFmt w:val="bullet"/>
+      <w:lvlText w:val=""/>
+      <w:lvlJc w:val="left"/>
+      <w:pPr>
+        <w:tabs>
+          <w:tab w:val="num" w:pos="5760"/>
+        </w:tabs>
+        <w:ind w:left="5760" w:hanging="360"/>
+      </w:pPr>
+      <w:rPr>
+        <w:rFonts w:ascii="Wingdings" w:hAnsi="Wingdings" w:hint="default"/>
+        <w:sz w:val="20"/>
+      </w:rPr>
+    </w:lvl>
+    <w:lvl w:ilvl="8" w:tentative="1">
+      <w:start w:val="1"/>
+      <w:numFmt w:val="bullet"/>
+      <w:lvlText w:val=""/>
+      <w:lvlJc w:val="left"/>
+      <w:pPr>
+        <w:tabs>
+          <w:tab w:val="num" w:pos="6480"/>
+        </w:tabs>
+        <w:ind w:left="6480" w:hanging="360"/>
+      </w:pPr>
+      <w:rPr>
+        <w:rFonts w:ascii="Wingdings" w:hAnsi="Wingdings" w:hint="default"/>
+        <w:sz w:val="20"/>
+      </w:rPr>
+    </w:lvl>
+  </w:abstractNum>
+  <w:num w:numId="1">
+    <w:abstractNumId w:val="1"/>
+  </w:num>
+  <w:num w:numId="2">
+    <w:abstractNumId w:val="0"/>
+  </w:num>
+</w:numbering>
 </file>
 
 <file path=word/styles.xml><?xml version="1.0" encoding="utf-8"?>
@@ -1047,6 +1751,26 @@
     <w:name w:val="Normal"/>
     <w:qFormat/>
   </w:style>
+  <w:style w:type="paragraph" w:styleId="Ttulo3">
+    <w:name w:val="heading 3"/>
+    <w:basedOn w:val="Normal"/>
+    <w:link w:val="Ttulo3Car"/>
+    <w:uiPriority w:val="9"/>
+    <w:qFormat/>
+    <w:rsid w:val="00A77929"/>
+    <w:pPr>
+      <w:spacing w:before="100" w:beforeAutospacing="1" w:after="100" w:afterAutospacing="1" w:line="240" w:lineRule="auto"/>
+      <w:outlineLvl w:val="2"/>
+    </w:pPr>
+    <w:rPr>
+      <w:rFonts w:ascii="Times New Roman" w:eastAsia="Times New Roman" w:hAnsi="Times New Roman" w:cs="Times New Roman"/>
+      <w:b/>
+      <w:bCs/>
+      <w:sz w:val="27"/>
+      <w:szCs w:val="27"/>
+      <w:lang w:val="es-ES" w:eastAsia="es-ES"/>
+    </w:rPr>
+  </w:style>
   <w:style w:type="character" w:default="1" w:styleId="Fuentedeprrafopredeter">
     <w:name w:val="Default Paragraph Font"/>
     <w:uiPriority w:val="1"/>
@@ -1073,6 +1797,54 @@
     <w:uiPriority w:val="99"/>
     <w:semiHidden/>
     <w:unhideWhenUsed/>
+  </w:style>
+  <w:style w:type="character" w:customStyle="1" w:styleId="Ttulo3Car">
+    <w:name w:val="Título 3 Car"/>
+    <w:basedOn w:val="Fuentedeprrafopredeter"/>
+    <w:link w:val="Ttulo3"/>
+    <w:uiPriority w:val="9"/>
+    <w:rsid w:val="00A77929"/>
+    <w:rPr>
+      <w:rFonts w:ascii="Times New Roman" w:eastAsia="Times New Roman" w:hAnsi="Times New Roman" w:cs="Times New Roman"/>
+      <w:b/>
+      <w:bCs/>
+      <w:sz w:val="27"/>
+      <w:szCs w:val="27"/>
+      <w:lang w:val="es-ES" w:eastAsia="es-ES"/>
+    </w:rPr>
+  </w:style>
+  <w:style w:type="paragraph" w:styleId="NormalWeb">
+    <w:name w:val="Normal (Web)"/>
+    <w:basedOn w:val="Normal"/>
+    <w:uiPriority w:val="99"/>
+    <w:semiHidden/>
+    <w:unhideWhenUsed/>
+    <w:rsid w:val="00A77929"/>
+    <w:pPr>
+      <w:spacing w:before="100" w:beforeAutospacing="1" w:after="100" w:afterAutospacing="1" w:line="240" w:lineRule="auto"/>
+    </w:pPr>
+    <w:rPr>
+      <w:rFonts w:ascii="Times New Roman" w:eastAsia="Times New Roman" w:hAnsi="Times New Roman" w:cs="Times New Roman"/>
+      <w:sz w:val="24"/>
+      <w:szCs w:val="24"/>
+      <w:lang w:val="es-ES" w:eastAsia="es-ES"/>
+    </w:rPr>
+  </w:style>
+  <w:style w:type="character" w:styleId="nfasis">
+    <w:name w:val="Emphasis"/>
+    <w:basedOn w:val="Fuentedeprrafopredeter"/>
+    <w:uiPriority w:val="20"/>
+    <w:qFormat/>
+    <w:rsid w:val="00A77929"/>
+    <w:rPr>
+      <w:i/>
+      <w:iCs/>
+    </w:rPr>
+  </w:style>
+  <w:style w:type="character" w:customStyle="1" w:styleId="destacado">
+    <w:name w:val="destacado"/>
+    <w:basedOn w:val="Fuentedeprrafopredeter"/>
+    <w:rsid w:val="00A77929"/>
   </w:style>
 </w:styles>
 </file>

</xml_diff>

<commit_message>
fase 2.1 del proyecto
</commit_message>
<xml_diff>
--- a/trabajo_richy.docx
+++ b/trabajo_richy.docx
@@ -13,7 +13,10 @@
           <w:lang w:val="es-ES"/>
         </w:rPr>
       </w:pPr>
-      <w:r>
+    </w:p>
+    <w:p>
+      <w:pPr>
+        <w:jc w:val="center"/>
         <w:rPr>
           <w:rFonts w:ascii="Arial" w:hAnsi="Arial" w:cs="Arial"/>
           <w:b/>
@@ -21,12 +24,8 @@
           <w:szCs w:val="28"/>
           <w:lang w:val="es-ES"/>
         </w:rPr>
-        <w:t xml:space="preserve">Fase1 </w:t>
-      </w:r>
-    </w:p>
-    <w:p>
-      <w:pPr>
-        <w:jc w:val="center"/>
+      </w:pPr>
+      <w:r>
         <w:rPr>
           <w:rFonts w:ascii="Arial" w:hAnsi="Arial" w:cs="Arial"/>
           <w:b/>
@@ -34,7 +33,8 @@
           <w:szCs w:val="28"/>
           <w:lang w:val="es-ES"/>
         </w:rPr>
-      </w:pPr>
+        <w:t>M</w:t>
+      </w:r>
       <w:r>
         <w:rPr>
           <w:rFonts w:ascii="Arial" w:hAnsi="Arial" w:cs="Arial"/>
@@ -43,7 +43,7 @@
           <w:szCs w:val="28"/>
           <w:lang w:val="es-ES"/>
         </w:rPr>
-        <w:t>M</w:t>
+        <w:t>isió</w:t>
       </w:r>
       <w:r>
         <w:rPr>
@@ -53,9 +53,43 @@
           <w:szCs w:val="28"/>
           <w:lang w:val="es-ES"/>
         </w:rPr>
-        <w:t>isió</w:t>
-      </w:r>
-      <w:r>
+        <w:t>n</w:t>
+      </w:r>
+    </w:p>
+    <w:p>
+      <w:pPr>
+        <w:jc w:val="both"/>
+        <w:rPr>
+          <w:rFonts w:ascii="Arial" w:hAnsi="Arial" w:cs="Arial"/>
+          <w:sz w:val="24"/>
+          <w:szCs w:val="24"/>
+          <w:lang w:val="es-ES"/>
+        </w:rPr>
+      </w:pPr>
+      <w:r>
+        <w:rPr>
+          <w:rFonts w:ascii="Arial" w:hAnsi="Arial" w:cs="Arial"/>
+          <w:sz w:val="24"/>
+          <w:szCs w:val="24"/>
+          <w:lang w:val="es-ES"/>
+        </w:rPr>
+        <w:t>Somos una macroempresa innovadora, donde haceos el control y monitoreo de los sistemas de agua potable en forma digital. Comprometidos para un mejor servicio del sector sureste zacatecano.</w:t>
+      </w:r>
+    </w:p>
+    <w:p>
+      <w:pPr>
+        <w:jc w:val="both"/>
+        <w:rPr>
+          <w:rFonts w:ascii="Arial" w:hAnsi="Arial" w:cs="Arial"/>
+          <w:sz w:val="24"/>
+          <w:szCs w:val="24"/>
+          <w:lang w:val="es-ES"/>
+        </w:rPr>
+      </w:pPr>
+    </w:p>
+    <w:p>
+      <w:pPr>
+        <w:jc w:val="center"/>
         <w:rPr>
           <w:rFonts w:ascii="Arial" w:hAnsi="Arial" w:cs="Arial"/>
           <w:b/>
@@ -63,43 +97,8 @@
           <w:szCs w:val="28"/>
           <w:lang w:val="es-ES"/>
         </w:rPr>
-        <w:t>n</w:t>
-      </w:r>
-    </w:p>
-    <w:p>
-      <w:pPr>
-        <w:jc w:val="both"/>
-        <w:rPr>
-          <w:rFonts w:ascii="Arial" w:hAnsi="Arial" w:cs="Arial"/>
-          <w:sz w:val="24"/>
-          <w:szCs w:val="24"/>
-          <w:lang w:val="es-ES"/>
-        </w:rPr>
-      </w:pPr>
-      <w:r>
-        <w:rPr>
-          <w:rFonts w:ascii="Arial" w:hAnsi="Arial" w:cs="Arial"/>
-          <w:sz w:val="24"/>
-          <w:szCs w:val="24"/>
-          <w:lang w:val="es-ES"/>
-        </w:rPr>
-        <w:t>Somos una macroempresa innovadora, donde haceos el control y monitoreo de los sistemas de agua potable en forma digital. Comprometidos para un mejor servicio del sector sureste zacatecano.</w:t>
-      </w:r>
-    </w:p>
-    <w:p>
-      <w:pPr>
-        <w:jc w:val="both"/>
-        <w:rPr>
-          <w:rFonts w:ascii="Arial" w:hAnsi="Arial" w:cs="Arial"/>
-          <w:sz w:val="24"/>
-          <w:szCs w:val="24"/>
-          <w:lang w:val="es-ES"/>
-        </w:rPr>
-      </w:pPr>
-    </w:p>
-    <w:p>
-      <w:pPr>
-        <w:jc w:val="center"/>
+      </w:pPr>
+      <w:r>
         <w:rPr>
           <w:rFonts w:ascii="Arial" w:hAnsi="Arial" w:cs="Arial"/>
           <w:b/>
@@ -107,7 +106,8 @@
           <w:szCs w:val="28"/>
           <w:lang w:val="es-ES"/>
         </w:rPr>
-      </w:pPr>
+        <w:t xml:space="preserve">  </w:t>
+      </w:r>
       <w:r>
         <w:rPr>
           <w:rFonts w:ascii="Arial" w:hAnsi="Arial" w:cs="Arial"/>
@@ -116,9 +116,52 @@
           <w:szCs w:val="28"/>
           <w:lang w:val="es-ES"/>
         </w:rPr>
-        <w:t xml:space="preserve">  </w:t>
-      </w:r>
-      <w:r>
+        <w:t xml:space="preserve">Visión </w:t>
+      </w:r>
+    </w:p>
+    <w:p>
+      <w:pPr>
+        <w:jc w:val="both"/>
+        <w:rPr>
+          <w:rFonts w:ascii="Arial" w:hAnsi="Arial" w:cs="Arial"/>
+          <w:sz w:val="24"/>
+          <w:szCs w:val="24"/>
+          <w:lang w:val="es-ES"/>
+        </w:rPr>
+      </w:pPr>
+      <w:r>
+        <w:rPr>
+          <w:rFonts w:ascii="Arial" w:hAnsi="Arial" w:cs="Arial"/>
+          <w:sz w:val="24"/>
+          <w:szCs w:val="24"/>
+          <w:lang w:val="es-ES"/>
+        </w:rPr>
+        <w:t xml:space="preserve">Conseguir posicionarnos hacia otros estados de la república, y a la vez tener un fuerte compromiso con el medio ambiente haciendo concientización sobre el uso del agua, para así poder </w:t>
+      </w:r>
+      <w:r>
+        <w:rPr>
+          <w:rFonts w:ascii="Arial" w:hAnsi="Arial" w:cs="Arial"/>
+          <w:sz w:val="24"/>
+          <w:szCs w:val="24"/>
+          <w:lang w:val="es-ES"/>
+        </w:rPr>
+        <w:t>mantener por más tiempo el recurso del agua.</w:t>
+      </w:r>
+    </w:p>
+    <w:p>
+      <w:pPr>
+        <w:jc w:val="center"/>
+        <w:rPr>
+          <w:rFonts w:ascii="Arial" w:hAnsi="Arial" w:cs="Arial"/>
+          <w:sz w:val="24"/>
+          <w:szCs w:val="24"/>
+          <w:lang w:val="es-ES"/>
+        </w:rPr>
+      </w:pPr>
+    </w:p>
+    <w:p>
+      <w:pPr>
+        <w:jc w:val="center"/>
         <w:rPr>
           <w:rFonts w:ascii="Arial" w:hAnsi="Arial" w:cs="Arial"/>
           <w:b/>
@@ -126,52 +169,8 @@
           <w:szCs w:val="28"/>
           <w:lang w:val="es-ES"/>
         </w:rPr>
-        <w:t xml:space="preserve">Visión </w:t>
-      </w:r>
-    </w:p>
-    <w:p>
-      <w:pPr>
-        <w:jc w:val="both"/>
-        <w:rPr>
-          <w:rFonts w:ascii="Arial" w:hAnsi="Arial" w:cs="Arial"/>
-          <w:sz w:val="24"/>
-          <w:szCs w:val="24"/>
-          <w:lang w:val="es-ES"/>
-        </w:rPr>
-      </w:pPr>
-      <w:r>
-        <w:rPr>
-          <w:rFonts w:ascii="Arial" w:hAnsi="Arial" w:cs="Arial"/>
-          <w:sz w:val="24"/>
-          <w:szCs w:val="24"/>
-          <w:lang w:val="es-ES"/>
-        </w:rPr>
-        <w:t xml:space="preserve">Conseguir posicionarnos hacia otros estados de la república, y a la vez tener un fuerte compromiso con el medio ambiente haciendo concientización sobre el uso del agua, para así poder </w:t>
-      </w:r>
-      <w:r>
-        <w:rPr>
-          <w:rFonts w:ascii="Arial" w:hAnsi="Arial" w:cs="Arial"/>
-          <w:sz w:val="24"/>
-          <w:szCs w:val="24"/>
-          <w:lang w:val="es-ES"/>
-        </w:rPr>
-        <w:t>mantener por más tiempo el recurso del agua.</w:t>
-      </w:r>
-    </w:p>
-    <w:p>
-      <w:pPr>
-        <w:jc w:val="center"/>
-        <w:rPr>
-          <w:rFonts w:ascii="Arial" w:hAnsi="Arial" w:cs="Arial"/>
-          <w:sz w:val="24"/>
-          <w:szCs w:val="24"/>
-          <w:lang w:val="es-ES"/>
-        </w:rPr>
-      </w:pPr>
-    </w:p>
-    <w:p>
-      <w:pPr>
-        <w:jc w:val="center"/>
+      </w:pPr>
+      <w:r>
         <w:rPr>
           <w:rFonts w:ascii="Arial" w:hAnsi="Arial" w:cs="Arial"/>
           <w:b/>
@@ -179,7 +178,8 @@
           <w:szCs w:val="28"/>
           <w:lang w:val="es-ES"/>
         </w:rPr>
-      </w:pPr>
+        <w:t>Valores</w:t>
+      </w:r>
       <w:r>
         <w:rPr>
           <w:rFonts w:ascii="Arial" w:hAnsi="Arial" w:cs="Arial"/>
@@ -188,16 +188,6 @@
           <w:szCs w:val="28"/>
           <w:lang w:val="es-ES"/>
         </w:rPr>
-        <w:t>Valores</w:t>
-      </w:r>
-      <w:r>
-        <w:rPr>
-          <w:rFonts w:ascii="Arial" w:hAnsi="Arial" w:cs="Arial"/>
-          <w:b/>
-          <w:sz w:val="28"/>
-          <w:szCs w:val="28"/>
-          <w:lang w:val="es-ES"/>
-        </w:rPr>
         <w:t xml:space="preserve"> </w:t>
       </w:r>
     </w:p>
@@ -525,507 +515,1399 @@
     </w:p>
     <w:p>
       <w:pPr>
-        <w:jc w:val="center"/>
-        <w:rPr>
-          <w:rFonts w:ascii="Arial" w:hAnsi="Arial" w:cs="Arial"/>
-          <w:b/>
-          <w:sz w:val="24"/>
-          <w:szCs w:val="24"/>
-          <w:lang w:val="es-ES"/>
-        </w:rPr>
-      </w:pPr>
-      <w:r>
-        <w:rPr>
-          <w:rFonts w:ascii="Arial" w:hAnsi="Arial" w:cs="Arial"/>
-          <w:b/>
-          <w:sz w:val="24"/>
-          <w:szCs w:val="24"/>
-          <w:lang w:val="es-ES"/>
+        <w:pStyle w:val="Ttulo3"/>
+        <w:shd w:val="clear" w:color="auto" w:fill="FFFFFF"/>
+        <w:spacing w:before="300" w:beforeAutospacing="0" w:after="150" w:afterAutospacing="0"/>
+        <w:rPr>
+          <w:rFonts w:ascii="Arial" w:eastAsiaTheme="minorHAnsi" w:hAnsi="Arial" w:cs="Arial"/>
+          <w:bCs w:val="0"/>
+          <w:sz w:val="24"/>
+          <w:szCs w:val="24"/>
+          <w:lang w:eastAsia="en-US"/>
+        </w:rPr>
+      </w:pPr>
+      <w:r>
+        <w:rPr>
+          <w:rFonts w:ascii="Arial" w:eastAsiaTheme="minorHAnsi" w:hAnsi="Arial" w:cs="Arial"/>
+          <w:bCs w:val="0"/>
+          <w:sz w:val="24"/>
+          <w:szCs w:val="24"/>
+          <w:lang w:eastAsia="en-US"/>
         </w:rPr>
         <w:lastRenderedPageBreak/>
-        <w:t>fase 2</w:t>
+        <w:t>PROYECTO INTEGRADOR FINAL - FASE 1 “MODELO ESTRATEGICO”</w:t>
       </w:r>
     </w:p>
     <w:p>
       <w:pPr>
+        <w:pStyle w:val="Ttulo3"/>
         <w:shd w:val="clear" w:color="auto" w:fill="FFFFFF"/>
-        <w:spacing w:before="300" w:after="150" w:line="240" w:lineRule="auto"/>
-        <w:outlineLvl w:val="2"/>
-        <w:rPr>
-          <w:rFonts w:ascii="Roboto" w:eastAsia="Times New Roman" w:hAnsi="Roboto" w:cs="Times New Roman"/>
-          <w:color w:val="337AB7"/>
+        <w:spacing w:before="300" w:beforeAutospacing="0" w:after="150" w:afterAutospacing="0"/>
+        <w:rPr>
+          <w:rFonts w:ascii="Arial" w:eastAsiaTheme="minorHAnsi" w:hAnsi="Arial" w:cs="Arial"/>
+          <w:bCs w:val="0"/>
+          <w:sz w:val="24"/>
+          <w:szCs w:val="24"/>
+          <w:lang w:eastAsia="en-US"/>
+        </w:rPr>
+      </w:pPr>
+    </w:p>
+    <w:p>
+      <w:pPr>
+        <w:pStyle w:val="Ttulo3"/>
+        <w:shd w:val="clear" w:color="auto" w:fill="FFFFFF"/>
+        <w:spacing w:before="300" w:beforeAutospacing="0" w:after="150" w:afterAutospacing="0"/>
+        <w:rPr>
+          <w:rFonts w:ascii="Arial" w:hAnsi="Arial" w:cs="Arial"/>
+          <w:bCs w:val="0"/>
+          <w:color w:val="000000" w:themeColor="text1"/>
           <w:sz w:val="30"/>
           <w:szCs w:val="30"/>
-          <w:lang w:val="es-ES" w:eastAsia="es-ES"/>
-        </w:rPr>
-      </w:pPr>
-      <w:r>
-        <w:rPr>
-          <w:rFonts w:ascii="Roboto" w:eastAsia="Times New Roman" w:hAnsi="Roboto" w:cs="Times New Roman"/>
-          <w:color w:val="337AB7"/>
+        </w:rPr>
+      </w:pPr>
+      <w:r>
+        <w:rPr>
+          <w:rFonts w:ascii="Arial" w:hAnsi="Arial" w:cs="Arial"/>
+          <w:bCs w:val="0"/>
+          <w:color w:val="000000" w:themeColor="text1"/>
           <w:sz w:val="30"/>
           <w:szCs w:val="30"/>
-          <w:lang w:val="es-ES" w:eastAsia="es-ES"/>
-        </w:rPr>
-        <w:t>Objetivos de mediano plazo</w:t>
+        </w:rPr>
+        <w:t>Objetivos a corto plazo</w:t>
       </w:r>
     </w:p>
     <w:p>
       <w:pPr>
-        <w:shd w:val="clear" w:color="auto" w:fill="FFFFFF"/>
-        <w:spacing w:after="150" w:line="240" w:lineRule="auto"/>
-        <w:rPr>
-          <w:rFonts w:ascii="Roboto" w:eastAsia="Times New Roman" w:hAnsi="Roboto" w:cs="Times New Roman"/>
-          <w:color w:val="444242"/>
-          <w:sz w:val="21"/>
-          <w:szCs w:val="21"/>
-          <w:lang w:val="es-ES" w:eastAsia="es-ES"/>
-        </w:rPr>
-      </w:pPr>
-      <w:r>
-        <w:rPr>
-          <w:rFonts w:ascii="Roboto" w:eastAsia="Times New Roman" w:hAnsi="Roboto" w:cs="Times New Roman"/>
-          <w:color w:val="444242"/>
-          <w:sz w:val="21"/>
-          <w:szCs w:val="21"/>
-          <w:lang w:val="es-ES" w:eastAsia="es-ES"/>
-        </w:rPr>
-        <w:t>Se tratan de los objetivos a alcanzar a lo largo de un año e incluso pueden ser bianuales.</w:t>
+        <w:rPr>
+          <w:i/>
+        </w:rPr>
+      </w:pPr>
+      <w:r>
+        <w:rPr>
+          <w:rStyle w:val="nfasis"/>
+          <w:rFonts w:ascii="Arial" w:hAnsi="Arial" w:cs="Arial"/>
+          <w:i w:val="0"/>
+          <w:color w:val="444242"/>
+          <w:sz w:val="24"/>
+          <w:szCs w:val="24"/>
+        </w:rPr>
+        <w:t xml:space="preserve">Para los </w:t>
+      </w:r>
+      <w:proofErr w:type="spellStart"/>
+      <w:r>
+        <w:rPr>
+          <w:rStyle w:val="nfasis"/>
+          <w:rFonts w:ascii="Arial" w:hAnsi="Arial" w:cs="Arial"/>
+          <w:i w:val="0"/>
+          <w:color w:val="444242"/>
+          <w:sz w:val="24"/>
+          <w:szCs w:val="24"/>
+        </w:rPr>
+        <w:t>próximos</w:t>
+      </w:r>
+      <w:proofErr w:type="spellEnd"/>
+      <w:r>
+        <w:rPr>
+          <w:rStyle w:val="nfasis"/>
+          <w:rFonts w:ascii="Arial" w:hAnsi="Arial" w:cs="Arial"/>
+          <w:i w:val="0"/>
+          <w:color w:val="444242"/>
+          <w:sz w:val="24"/>
+          <w:szCs w:val="24"/>
+        </w:rPr>
+        <w:t xml:space="preserve"> 3 </w:t>
+      </w:r>
+      <w:proofErr w:type="spellStart"/>
+      <w:r>
+        <w:rPr>
+          <w:rStyle w:val="nfasis"/>
+          <w:rFonts w:ascii="Arial" w:hAnsi="Arial" w:cs="Arial"/>
+          <w:i w:val="0"/>
+          <w:color w:val="444242"/>
+          <w:sz w:val="24"/>
+          <w:szCs w:val="24"/>
+        </w:rPr>
+        <w:t>m</w:t>
+      </w:r>
+      <w:r>
+        <w:rPr>
+          <w:rStyle w:val="nfasis"/>
+          <w:rFonts w:ascii="Arial" w:hAnsi="Arial" w:cs="Arial"/>
+          <w:i w:val="0"/>
+          <w:color w:val="444242"/>
+          <w:sz w:val="24"/>
+          <w:szCs w:val="24"/>
+        </w:rPr>
+        <w:t>e</w:t>
+      </w:r>
+      <w:bookmarkStart w:id="0" w:name="_GoBack"/>
+      <w:bookmarkEnd w:id="0"/>
+      <w:r>
+        <w:rPr>
+          <w:rStyle w:val="nfasis"/>
+          <w:rFonts w:ascii="Arial" w:hAnsi="Arial" w:cs="Arial"/>
+          <w:i w:val="0"/>
+          <w:color w:val="444242"/>
+          <w:sz w:val="24"/>
+          <w:szCs w:val="24"/>
+        </w:rPr>
+        <w:t>ses</w:t>
+      </w:r>
+      <w:proofErr w:type="spellEnd"/>
+      <w:r>
+        <w:rPr>
+          <w:rStyle w:val="nfasis"/>
+          <w:rFonts w:ascii="Arial" w:hAnsi="Arial" w:cs="Arial"/>
+          <w:i w:val="0"/>
+          <w:color w:val="444242"/>
+          <w:sz w:val="24"/>
+          <w:szCs w:val="24"/>
+        </w:rPr>
+        <w:t xml:space="preserve"> </w:t>
+      </w:r>
+      <w:proofErr w:type="spellStart"/>
+      <w:r>
+        <w:rPr>
+          <w:rStyle w:val="nfasis"/>
+          <w:rFonts w:ascii="Arial" w:hAnsi="Arial" w:cs="Arial"/>
+          <w:i w:val="0"/>
+          <w:color w:val="444242"/>
+          <w:sz w:val="24"/>
+          <w:szCs w:val="24"/>
+        </w:rPr>
+        <w:t>incrementar</w:t>
+      </w:r>
+      <w:proofErr w:type="spellEnd"/>
+      <w:r>
+        <w:rPr>
+          <w:rStyle w:val="nfasis"/>
+          <w:rFonts w:ascii="Arial" w:hAnsi="Arial" w:cs="Arial"/>
+          <w:i w:val="0"/>
+          <w:color w:val="444242"/>
+          <w:sz w:val="24"/>
+          <w:szCs w:val="24"/>
+        </w:rPr>
+        <w:t xml:space="preserve"> </w:t>
+      </w:r>
+      <w:proofErr w:type="spellStart"/>
+      <w:r>
+        <w:rPr>
+          <w:rStyle w:val="nfasis"/>
+          <w:rFonts w:ascii="Arial" w:hAnsi="Arial" w:cs="Arial"/>
+          <w:i w:val="0"/>
+          <w:color w:val="444242"/>
+          <w:sz w:val="24"/>
+          <w:szCs w:val="24"/>
+        </w:rPr>
+        <w:t>en</w:t>
+      </w:r>
+      <w:proofErr w:type="spellEnd"/>
+      <w:r>
+        <w:rPr>
+          <w:rStyle w:val="nfasis"/>
+          <w:rFonts w:ascii="Arial" w:hAnsi="Arial" w:cs="Arial"/>
+          <w:i w:val="0"/>
+          <w:color w:val="444242"/>
+          <w:sz w:val="24"/>
+          <w:szCs w:val="24"/>
+        </w:rPr>
+        <w:t xml:space="preserve"> un 20</w:t>
+      </w:r>
+      <w:r>
+        <w:rPr>
+          <w:rStyle w:val="nfasis"/>
+          <w:rFonts w:ascii="Arial" w:hAnsi="Arial" w:cs="Arial"/>
+          <w:i w:val="0"/>
+          <w:color w:val="444242"/>
+          <w:sz w:val="24"/>
+          <w:szCs w:val="24"/>
+        </w:rPr>
+        <w:t>% la cantidad de ventas en comparación con e</w:t>
+      </w:r>
+      <w:r>
+        <w:rPr>
+          <w:rStyle w:val="nfasis"/>
+          <w:rFonts w:ascii="Arial" w:hAnsi="Arial" w:cs="Arial"/>
+          <w:i w:val="0"/>
+          <w:color w:val="444242"/>
+          <w:sz w:val="24"/>
+          <w:szCs w:val="24"/>
+        </w:rPr>
+        <w:t>l mismo período del año pasado”</w:t>
       </w:r>
     </w:p>
     <w:p>
       <w:pPr>
-        <w:shd w:val="clear" w:color="auto" w:fill="FFFFFF"/>
-        <w:spacing w:after="150" w:line="240" w:lineRule="auto"/>
-        <w:rPr>
-          <w:rFonts w:ascii="Roboto" w:eastAsia="Times New Roman" w:hAnsi="Roboto" w:cs="Times New Roman"/>
-          <w:color w:val="444242"/>
-          <w:sz w:val="21"/>
-          <w:szCs w:val="21"/>
-          <w:lang w:val="es-ES" w:eastAsia="es-ES"/>
-        </w:rPr>
-      </w:pPr>
-      <w:r>
-        <w:rPr>
-          <w:rFonts w:ascii="Roboto" w:eastAsia="Times New Roman" w:hAnsi="Roboto" w:cs="Times New Roman"/>
-          <w:color w:val="444242"/>
-          <w:sz w:val="21"/>
-          <w:szCs w:val="21"/>
-          <w:u w:val="single"/>
-          <w:lang w:val="es-ES" w:eastAsia="es-ES"/>
-        </w:rPr>
-        <w:t>Ejemplo de metas a mediano plazo:</w:t>
+        <w:rPr>
+          <w:rFonts w:ascii="Arial" w:hAnsi="Arial" w:cs="Arial"/>
+          <w:b/>
+          <w:sz w:val="24"/>
+          <w:szCs w:val="24"/>
+        </w:rPr>
+      </w:pPr>
+      <w:r>
+        <w:rPr>
+          <w:rFonts w:ascii="Arial" w:hAnsi="Arial" w:cs="Arial"/>
+          <w:b/>
+          <w:sz w:val="24"/>
+          <w:szCs w:val="24"/>
+        </w:rPr>
+        <w:t>Objetivos de mediano plazo</w:t>
       </w:r>
     </w:p>
     <w:p>
       <w:pPr>
+        <w:pStyle w:val="Prrafodelista"/>
         <w:numPr>
           <w:ilvl w:val="0"/>
-          <w:numId w:val="1"/>
+          <w:numId w:val="8"/>
+        </w:numPr>
+        <w:rPr>
+          <w:rFonts w:ascii="Arial" w:hAnsi="Arial" w:cs="Arial"/>
+          <w:i/>
+          <w:color w:val="1FA2DA"/>
+          <w:sz w:val="24"/>
+          <w:szCs w:val="24"/>
+        </w:rPr>
+      </w:pPr>
+      <w:r>
+        <w:rPr>
+          <w:rStyle w:val="nfasis"/>
+          <w:rFonts w:ascii="Arial" w:hAnsi="Arial" w:cs="Arial"/>
+          <w:i w:val="0"/>
+          <w:color w:val="444242"/>
+          <w:sz w:val="24"/>
+          <w:szCs w:val="24"/>
+        </w:rPr>
+        <w:t xml:space="preserve">Para </w:t>
+      </w:r>
+      <w:proofErr w:type="spellStart"/>
+      <w:r>
+        <w:rPr>
+          <w:rStyle w:val="nfasis"/>
+          <w:rFonts w:ascii="Arial" w:hAnsi="Arial" w:cs="Arial"/>
+          <w:i w:val="0"/>
+          <w:color w:val="444242"/>
+          <w:sz w:val="24"/>
+          <w:szCs w:val="24"/>
+        </w:rPr>
+        <w:t>este</w:t>
+      </w:r>
+      <w:proofErr w:type="spellEnd"/>
+      <w:r>
+        <w:rPr>
+          <w:rStyle w:val="nfasis"/>
+          <w:rFonts w:ascii="Arial" w:hAnsi="Arial" w:cs="Arial"/>
+          <w:i w:val="0"/>
+          <w:color w:val="444242"/>
+          <w:sz w:val="24"/>
+          <w:szCs w:val="24"/>
+        </w:rPr>
+        <w:t xml:space="preserve"> </w:t>
+      </w:r>
+      <w:proofErr w:type="spellStart"/>
+      <w:r>
+        <w:rPr>
+          <w:rStyle w:val="nfasis"/>
+          <w:rFonts w:ascii="Arial" w:hAnsi="Arial" w:cs="Arial"/>
+          <w:i w:val="0"/>
+          <w:color w:val="444242"/>
+          <w:sz w:val="24"/>
+          <w:szCs w:val="24"/>
+        </w:rPr>
+        <w:t>año</w:t>
+      </w:r>
+      <w:proofErr w:type="spellEnd"/>
+      <w:r>
+        <w:rPr>
+          <w:rStyle w:val="nfasis"/>
+          <w:rFonts w:ascii="Arial" w:hAnsi="Arial" w:cs="Arial"/>
+          <w:i w:val="0"/>
+          <w:color w:val="444242"/>
+          <w:sz w:val="24"/>
+          <w:szCs w:val="24"/>
+        </w:rPr>
+        <w:t xml:space="preserve"> </w:t>
+      </w:r>
+      <w:proofErr w:type="spellStart"/>
+      <w:r>
+        <w:rPr>
+          <w:rStyle w:val="nfasis"/>
+          <w:rFonts w:ascii="Arial" w:hAnsi="Arial" w:cs="Arial"/>
+          <w:i w:val="0"/>
+          <w:color w:val="444242"/>
+          <w:sz w:val="24"/>
+          <w:szCs w:val="24"/>
+        </w:rPr>
+        <w:t>nuestro</w:t>
+      </w:r>
+      <w:proofErr w:type="spellEnd"/>
+      <w:r>
+        <w:rPr>
+          <w:rStyle w:val="nfasis"/>
+          <w:rFonts w:ascii="Arial" w:hAnsi="Arial" w:cs="Arial"/>
+          <w:i w:val="0"/>
+          <w:color w:val="444242"/>
+          <w:sz w:val="24"/>
+          <w:szCs w:val="24"/>
+        </w:rPr>
+        <w:t xml:space="preserve"> </w:t>
+      </w:r>
+      <w:proofErr w:type="spellStart"/>
+      <w:r>
+        <w:rPr>
+          <w:rStyle w:val="nfasis"/>
+          <w:rFonts w:ascii="Arial" w:hAnsi="Arial" w:cs="Arial"/>
+          <w:i w:val="0"/>
+          <w:color w:val="444242"/>
+          <w:sz w:val="24"/>
+          <w:szCs w:val="24"/>
+        </w:rPr>
+        <w:t>objetivo</w:t>
+      </w:r>
+      <w:proofErr w:type="spellEnd"/>
+      <w:r>
+        <w:rPr>
+          <w:rStyle w:val="nfasis"/>
+          <w:rFonts w:ascii="Arial" w:hAnsi="Arial" w:cs="Arial"/>
+          <w:i w:val="0"/>
+          <w:color w:val="444242"/>
+          <w:sz w:val="24"/>
+          <w:szCs w:val="24"/>
+        </w:rPr>
+        <w:t xml:space="preserve"> de </w:t>
+      </w:r>
+      <w:proofErr w:type="spellStart"/>
+      <w:r>
+        <w:rPr>
+          <w:rStyle w:val="nfasis"/>
+          <w:rFonts w:ascii="Arial" w:hAnsi="Arial" w:cs="Arial"/>
+          <w:i w:val="0"/>
+          <w:color w:val="444242"/>
+          <w:sz w:val="24"/>
+          <w:szCs w:val="24"/>
+        </w:rPr>
+        <w:t>facturación</w:t>
+      </w:r>
+      <w:proofErr w:type="spellEnd"/>
+      <w:r>
+        <w:rPr>
+          <w:rStyle w:val="nfasis"/>
+          <w:rFonts w:ascii="Arial" w:hAnsi="Arial" w:cs="Arial"/>
+          <w:i w:val="0"/>
+          <w:color w:val="444242"/>
+          <w:sz w:val="24"/>
+          <w:szCs w:val="24"/>
+        </w:rPr>
+        <w:t xml:space="preserve"> </w:t>
+      </w:r>
+      <w:proofErr w:type="spellStart"/>
+      <w:r>
+        <w:rPr>
+          <w:rStyle w:val="nfasis"/>
+          <w:rFonts w:ascii="Arial" w:hAnsi="Arial" w:cs="Arial"/>
+          <w:i w:val="0"/>
+          <w:color w:val="444242"/>
+          <w:sz w:val="24"/>
+          <w:szCs w:val="24"/>
+        </w:rPr>
+        <w:t>mediante</w:t>
+      </w:r>
+      <w:proofErr w:type="spellEnd"/>
+      <w:r>
+        <w:rPr>
+          <w:rStyle w:val="nfasis"/>
+          <w:rFonts w:ascii="Arial" w:hAnsi="Arial" w:cs="Arial"/>
+          <w:i w:val="0"/>
+          <w:color w:val="444242"/>
+          <w:sz w:val="24"/>
+          <w:szCs w:val="24"/>
+        </w:rPr>
+        <w:t xml:space="preserve"> </w:t>
+      </w:r>
+      <w:proofErr w:type="spellStart"/>
+      <w:r>
+        <w:rPr>
+          <w:rStyle w:val="nfasis"/>
+          <w:rFonts w:ascii="Arial" w:hAnsi="Arial" w:cs="Arial"/>
+          <w:i w:val="0"/>
+          <w:color w:val="444242"/>
+          <w:sz w:val="24"/>
+          <w:szCs w:val="24"/>
+        </w:rPr>
+        <w:t>paypal</w:t>
+      </w:r>
+      <w:proofErr w:type="spellEnd"/>
+      <w:r>
+        <w:rPr>
+          <w:rStyle w:val="nfasis"/>
+          <w:rFonts w:ascii="Arial" w:hAnsi="Arial" w:cs="Arial"/>
+          <w:i w:val="0"/>
+          <w:color w:val="444242"/>
+          <w:sz w:val="24"/>
+          <w:szCs w:val="24"/>
+        </w:rPr>
+        <w:t>.</w:t>
+      </w:r>
+    </w:p>
+    <w:p>
+      <w:pPr>
+        <w:pStyle w:val="Prrafodelista"/>
+        <w:numPr>
+          <w:ilvl w:val="0"/>
+          <w:numId w:val="8"/>
+        </w:numPr>
+        <w:rPr>
+          <w:rFonts w:ascii="Arial" w:hAnsi="Arial" w:cs="Arial"/>
+          <w:i/>
+          <w:color w:val="1FA2DA"/>
+          <w:sz w:val="24"/>
+          <w:szCs w:val="24"/>
+        </w:rPr>
+      </w:pPr>
+      <w:proofErr w:type="spellStart"/>
+      <w:r>
+        <w:rPr>
+          <w:rStyle w:val="nfasis"/>
+          <w:rFonts w:ascii="Arial" w:hAnsi="Arial" w:cs="Arial"/>
+          <w:i w:val="0"/>
+          <w:color w:val="444242"/>
+          <w:sz w:val="24"/>
+          <w:szCs w:val="24"/>
+        </w:rPr>
+        <w:t>A</w:t>
+      </w:r>
+      <w:r>
+        <w:rPr>
+          <w:rStyle w:val="nfasis"/>
+          <w:rFonts w:ascii="Arial" w:hAnsi="Arial" w:cs="Arial"/>
+          <w:i w:val="0"/>
+          <w:color w:val="444242"/>
+          <w:sz w:val="24"/>
+          <w:szCs w:val="24"/>
+        </w:rPr>
+        <w:t>lcanzar</w:t>
+      </w:r>
+      <w:proofErr w:type="spellEnd"/>
+      <w:r>
+        <w:rPr>
+          <w:rStyle w:val="nfasis"/>
+          <w:rFonts w:ascii="Arial" w:hAnsi="Arial" w:cs="Arial"/>
+          <w:i w:val="0"/>
+          <w:color w:val="444242"/>
+          <w:sz w:val="24"/>
+          <w:szCs w:val="24"/>
+        </w:rPr>
+        <w:t xml:space="preserve"> a </w:t>
+      </w:r>
+      <w:proofErr w:type="spellStart"/>
+      <w:r>
+        <w:rPr>
+          <w:rStyle w:val="nfasis"/>
+          <w:rFonts w:ascii="Arial" w:hAnsi="Arial" w:cs="Arial"/>
+          <w:i w:val="0"/>
+          <w:color w:val="444242"/>
+          <w:sz w:val="24"/>
+          <w:szCs w:val="24"/>
+        </w:rPr>
+        <w:t>más</w:t>
+      </w:r>
+      <w:proofErr w:type="spellEnd"/>
+      <w:r>
+        <w:rPr>
+          <w:rStyle w:val="nfasis"/>
+          <w:rFonts w:ascii="Arial" w:hAnsi="Arial" w:cs="Arial"/>
+          <w:i w:val="0"/>
+          <w:color w:val="444242"/>
+          <w:sz w:val="24"/>
+          <w:szCs w:val="24"/>
+        </w:rPr>
+        <w:t xml:space="preserve"> de 1 </w:t>
+      </w:r>
+      <w:proofErr w:type="spellStart"/>
+      <w:r>
+        <w:rPr>
+          <w:rStyle w:val="nfasis"/>
+          <w:rFonts w:ascii="Arial" w:hAnsi="Arial" w:cs="Arial"/>
+          <w:i w:val="0"/>
+          <w:color w:val="444242"/>
+          <w:sz w:val="24"/>
+          <w:szCs w:val="24"/>
+        </w:rPr>
+        <w:t>millón</w:t>
+      </w:r>
+      <w:proofErr w:type="spellEnd"/>
+      <w:r>
+        <w:rPr>
+          <w:rStyle w:val="nfasis"/>
+          <w:rFonts w:ascii="Arial" w:hAnsi="Arial" w:cs="Arial"/>
+          <w:i w:val="0"/>
+          <w:color w:val="444242"/>
+          <w:sz w:val="24"/>
+          <w:szCs w:val="24"/>
+        </w:rPr>
+        <w:t xml:space="preserve"> de </w:t>
+      </w:r>
+      <w:proofErr w:type="spellStart"/>
+      <w:r>
+        <w:rPr>
+          <w:rStyle w:val="nfasis"/>
+          <w:rFonts w:ascii="Arial" w:hAnsi="Arial" w:cs="Arial"/>
+          <w:i w:val="0"/>
+          <w:color w:val="444242"/>
+          <w:sz w:val="24"/>
+          <w:szCs w:val="24"/>
+        </w:rPr>
+        <w:t>usuarios</w:t>
+      </w:r>
+      <w:proofErr w:type="spellEnd"/>
+      <w:r>
+        <w:rPr>
+          <w:rStyle w:val="nfasis"/>
+          <w:rFonts w:ascii="Arial" w:hAnsi="Arial" w:cs="Arial"/>
+          <w:i w:val="0"/>
+          <w:color w:val="444242"/>
+          <w:sz w:val="24"/>
+          <w:szCs w:val="24"/>
+        </w:rPr>
+        <w:t xml:space="preserve"> </w:t>
+      </w:r>
+      <w:proofErr w:type="spellStart"/>
+      <w:r>
+        <w:rPr>
+          <w:rStyle w:val="nfasis"/>
+          <w:rFonts w:ascii="Arial" w:hAnsi="Arial" w:cs="Arial"/>
+          <w:i w:val="0"/>
+          <w:color w:val="444242"/>
+          <w:sz w:val="24"/>
+          <w:szCs w:val="24"/>
+        </w:rPr>
+        <w:t>en</w:t>
+      </w:r>
+      <w:proofErr w:type="spellEnd"/>
+      <w:r>
+        <w:rPr>
+          <w:rStyle w:val="nfasis"/>
+          <w:rFonts w:ascii="Arial" w:hAnsi="Arial" w:cs="Arial"/>
+          <w:i w:val="0"/>
+          <w:color w:val="444242"/>
+          <w:sz w:val="24"/>
+          <w:szCs w:val="24"/>
+        </w:rPr>
+        <w:t xml:space="preserve"> </w:t>
+      </w:r>
+      <w:proofErr w:type="spellStart"/>
+      <w:r>
+        <w:rPr>
+          <w:rStyle w:val="nfasis"/>
+          <w:rFonts w:ascii="Arial" w:hAnsi="Arial" w:cs="Arial"/>
+          <w:i w:val="0"/>
+          <w:color w:val="444242"/>
+          <w:sz w:val="24"/>
+          <w:szCs w:val="24"/>
+        </w:rPr>
+        <w:t>nuestras</w:t>
+      </w:r>
+      <w:proofErr w:type="spellEnd"/>
+      <w:r>
+        <w:rPr>
+          <w:rStyle w:val="nfasis"/>
+          <w:rFonts w:ascii="Arial" w:hAnsi="Arial" w:cs="Arial"/>
+          <w:i w:val="0"/>
+          <w:color w:val="444242"/>
+          <w:sz w:val="24"/>
+          <w:szCs w:val="24"/>
+        </w:rPr>
+        <w:t xml:space="preserve"> </w:t>
+      </w:r>
+      <w:proofErr w:type="spellStart"/>
+      <w:r>
+        <w:rPr>
+          <w:rStyle w:val="nfasis"/>
+          <w:rFonts w:ascii="Arial" w:hAnsi="Arial" w:cs="Arial"/>
+          <w:i w:val="0"/>
+          <w:color w:val="444242"/>
+          <w:sz w:val="24"/>
+          <w:szCs w:val="24"/>
+        </w:rPr>
+        <w:t>comunidades</w:t>
+      </w:r>
+      <w:proofErr w:type="spellEnd"/>
+      <w:r>
+        <w:rPr>
+          <w:rStyle w:val="nfasis"/>
+          <w:rFonts w:ascii="Arial" w:hAnsi="Arial" w:cs="Arial"/>
+          <w:i w:val="0"/>
+          <w:color w:val="444242"/>
+          <w:sz w:val="24"/>
+          <w:szCs w:val="24"/>
+        </w:rPr>
+        <w:t xml:space="preserve"> online”.</w:t>
+      </w:r>
+    </w:p>
+    <w:p>
+      <w:pPr>
+        <w:pStyle w:val="Prrafodelista"/>
+        <w:ind w:left="360"/>
+        <w:rPr>
+          <w:rFonts w:ascii="Arial" w:hAnsi="Arial" w:cs="Arial"/>
+          <w:i/>
+          <w:color w:val="1FA2DA"/>
+          <w:sz w:val="24"/>
+          <w:szCs w:val="24"/>
+        </w:rPr>
+      </w:pPr>
+      <w:proofErr w:type="spellStart"/>
+      <w:r>
+        <w:rPr>
+          <w:rStyle w:val="nfasis"/>
+          <w:rFonts w:ascii="Arial" w:hAnsi="Arial" w:cs="Arial"/>
+          <w:i w:val="0"/>
+          <w:color w:val="444242"/>
+          <w:sz w:val="24"/>
+          <w:szCs w:val="24"/>
+        </w:rPr>
+        <w:t>A</w:t>
+      </w:r>
+      <w:r>
+        <w:rPr>
+          <w:rStyle w:val="nfasis"/>
+          <w:rFonts w:ascii="Arial" w:hAnsi="Arial" w:cs="Arial"/>
+          <w:i w:val="0"/>
+          <w:color w:val="444242"/>
+          <w:sz w:val="24"/>
+          <w:szCs w:val="24"/>
+        </w:rPr>
+        <w:t>brir</w:t>
+      </w:r>
+      <w:proofErr w:type="spellEnd"/>
+      <w:r>
+        <w:rPr>
+          <w:rStyle w:val="nfasis"/>
+          <w:rFonts w:ascii="Arial" w:hAnsi="Arial" w:cs="Arial"/>
+          <w:i w:val="0"/>
+          <w:color w:val="444242"/>
+          <w:sz w:val="24"/>
+          <w:szCs w:val="24"/>
+        </w:rPr>
+        <w:t xml:space="preserve"> </w:t>
+      </w:r>
+      <w:proofErr w:type="spellStart"/>
+      <w:r>
+        <w:rPr>
+          <w:rStyle w:val="nfasis"/>
+          <w:rFonts w:ascii="Arial" w:hAnsi="Arial" w:cs="Arial"/>
+          <w:i w:val="0"/>
+          <w:color w:val="444242"/>
+          <w:sz w:val="24"/>
+          <w:szCs w:val="24"/>
+        </w:rPr>
+        <w:t>una</w:t>
+      </w:r>
+      <w:proofErr w:type="spellEnd"/>
+      <w:r>
+        <w:rPr>
+          <w:rStyle w:val="nfasis"/>
+          <w:rFonts w:ascii="Arial" w:hAnsi="Arial" w:cs="Arial"/>
+          <w:i w:val="0"/>
+          <w:color w:val="444242"/>
+          <w:sz w:val="24"/>
+          <w:szCs w:val="24"/>
+        </w:rPr>
+        <w:t xml:space="preserve"> </w:t>
+      </w:r>
+      <w:proofErr w:type="spellStart"/>
+      <w:r>
+        <w:rPr>
+          <w:rStyle w:val="nfasis"/>
+          <w:rFonts w:ascii="Arial" w:hAnsi="Arial" w:cs="Arial"/>
+          <w:i w:val="0"/>
+          <w:color w:val="444242"/>
+          <w:sz w:val="24"/>
+          <w:szCs w:val="24"/>
+        </w:rPr>
+        <w:t>sucursal</w:t>
+      </w:r>
+      <w:proofErr w:type="spellEnd"/>
+      <w:r>
+        <w:rPr>
+          <w:rStyle w:val="nfasis"/>
+          <w:rFonts w:ascii="Arial" w:hAnsi="Arial" w:cs="Arial"/>
+          <w:i w:val="0"/>
+          <w:color w:val="444242"/>
+          <w:sz w:val="24"/>
+          <w:szCs w:val="24"/>
+        </w:rPr>
+        <w:t xml:space="preserve"> </w:t>
+      </w:r>
+      <w:proofErr w:type="spellStart"/>
+      <w:r>
+        <w:rPr>
+          <w:rStyle w:val="nfasis"/>
+          <w:rFonts w:ascii="Arial" w:hAnsi="Arial" w:cs="Arial"/>
+          <w:i w:val="0"/>
+          <w:color w:val="444242"/>
+          <w:sz w:val="24"/>
+          <w:szCs w:val="24"/>
+        </w:rPr>
+        <w:t>en</w:t>
+      </w:r>
+      <w:proofErr w:type="spellEnd"/>
+      <w:r>
+        <w:rPr>
+          <w:rStyle w:val="nfasis"/>
+          <w:rFonts w:ascii="Arial" w:hAnsi="Arial" w:cs="Arial"/>
+          <w:i w:val="0"/>
+          <w:color w:val="444242"/>
+          <w:sz w:val="24"/>
+          <w:szCs w:val="24"/>
+        </w:rPr>
+        <w:t xml:space="preserve"> </w:t>
+      </w:r>
+      <w:proofErr w:type="spellStart"/>
+      <w:r>
+        <w:rPr>
+          <w:rStyle w:val="nfasis"/>
+          <w:rFonts w:ascii="Arial" w:hAnsi="Arial" w:cs="Arial"/>
+          <w:i w:val="0"/>
+          <w:color w:val="444242"/>
+          <w:sz w:val="24"/>
+          <w:szCs w:val="24"/>
+        </w:rPr>
+        <w:t>otro</w:t>
+      </w:r>
+      <w:proofErr w:type="spellEnd"/>
+      <w:r>
+        <w:rPr>
+          <w:rStyle w:val="nfasis"/>
+          <w:rFonts w:ascii="Arial" w:hAnsi="Arial" w:cs="Arial"/>
+          <w:i w:val="0"/>
+          <w:color w:val="444242"/>
+          <w:sz w:val="24"/>
+          <w:szCs w:val="24"/>
+        </w:rPr>
+        <w:t xml:space="preserve"> </w:t>
+      </w:r>
+      <w:proofErr w:type="spellStart"/>
+      <w:r>
+        <w:rPr>
+          <w:rStyle w:val="nfasis"/>
+          <w:rFonts w:ascii="Arial" w:hAnsi="Arial" w:cs="Arial"/>
+          <w:i w:val="0"/>
+          <w:color w:val="444242"/>
+          <w:sz w:val="24"/>
+          <w:szCs w:val="24"/>
+        </w:rPr>
+        <w:t>estado</w:t>
+      </w:r>
+      <w:proofErr w:type="spellEnd"/>
+    </w:p>
+    <w:p>
+      <w:pPr>
+        <w:pStyle w:val="Prrafodelista"/>
+        <w:numPr>
+          <w:ilvl w:val="0"/>
+          <w:numId w:val="8"/>
+        </w:numPr>
+        <w:rPr>
+          <w:rFonts w:ascii="Arial" w:hAnsi="Arial" w:cs="Arial"/>
+          <w:i/>
+          <w:color w:val="1FA2DA"/>
+          <w:sz w:val="24"/>
+          <w:szCs w:val="24"/>
+        </w:rPr>
+      </w:pPr>
+      <w:proofErr w:type="spellStart"/>
+      <w:r>
+        <w:rPr>
+          <w:rStyle w:val="nfasis"/>
+          <w:rFonts w:ascii="Arial" w:hAnsi="Arial" w:cs="Arial"/>
+          <w:i w:val="0"/>
+          <w:color w:val="444242"/>
+          <w:sz w:val="24"/>
+          <w:szCs w:val="24"/>
+        </w:rPr>
+        <w:t>E</w:t>
+      </w:r>
+      <w:r>
+        <w:rPr>
+          <w:rStyle w:val="nfasis"/>
+          <w:rFonts w:ascii="Arial" w:hAnsi="Arial" w:cs="Arial"/>
+          <w:i w:val="0"/>
+          <w:color w:val="444242"/>
+          <w:sz w:val="24"/>
+          <w:szCs w:val="24"/>
+        </w:rPr>
+        <w:t>stablecer</w:t>
+      </w:r>
+      <w:proofErr w:type="spellEnd"/>
+      <w:r>
+        <w:rPr>
+          <w:rStyle w:val="nfasis"/>
+          <w:rFonts w:ascii="Arial" w:hAnsi="Arial" w:cs="Arial"/>
+          <w:i w:val="0"/>
+          <w:color w:val="444242"/>
+          <w:sz w:val="24"/>
+          <w:szCs w:val="24"/>
+        </w:rPr>
+        <w:t xml:space="preserve"> </w:t>
+      </w:r>
+      <w:proofErr w:type="spellStart"/>
+      <w:r>
+        <w:rPr>
+          <w:rStyle w:val="nfasis"/>
+          <w:rFonts w:ascii="Arial" w:hAnsi="Arial" w:cs="Arial"/>
+          <w:i w:val="0"/>
+          <w:color w:val="444242"/>
+          <w:sz w:val="24"/>
+          <w:szCs w:val="24"/>
+        </w:rPr>
+        <w:t>una</w:t>
+      </w:r>
+      <w:proofErr w:type="spellEnd"/>
+      <w:r>
+        <w:rPr>
+          <w:rStyle w:val="nfasis"/>
+          <w:rFonts w:ascii="Arial" w:hAnsi="Arial" w:cs="Arial"/>
+          <w:i w:val="0"/>
+          <w:color w:val="444242"/>
+          <w:sz w:val="24"/>
+          <w:szCs w:val="24"/>
+        </w:rPr>
+        <w:t xml:space="preserve"> </w:t>
+      </w:r>
+      <w:proofErr w:type="spellStart"/>
+      <w:r>
+        <w:rPr>
+          <w:rStyle w:val="nfasis"/>
+          <w:rFonts w:ascii="Arial" w:hAnsi="Arial" w:cs="Arial"/>
+          <w:i w:val="0"/>
+          <w:color w:val="444242"/>
+          <w:sz w:val="24"/>
+          <w:szCs w:val="24"/>
+        </w:rPr>
+        <w:t>nueva</w:t>
+      </w:r>
+      <w:proofErr w:type="spellEnd"/>
+      <w:r>
+        <w:rPr>
+          <w:rStyle w:val="nfasis"/>
+          <w:rFonts w:ascii="Arial" w:hAnsi="Arial" w:cs="Arial"/>
+          <w:i w:val="0"/>
+          <w:color w:val="444242"/>
+          <w:sz w:val="24"/>
+          <w:szCs w:val="24"/>
+        </w:rPr>
+        <w:t xml:space="preserve"> </w:t>
+      </w:r>
+      <w:proofErr w:type="spellStart"/>
+      <w:r>
+        <w:rPr>
+          <w:rStyle w:val="nfasis"/>
+          <w:rFonts w:ascii="Arial" w:hAnsi="Arial" w:cs="Arial"/>
+          <w:i w:val="0"/>
+          <w:color w:val="444242"/>
+          <w:sz w:val="24"/>
+          <w:szCs w:val="24"/>
+        </w:rPr>
+        <w:t>línea</w:t>
+      </w:r>
+      <w:proofErr w:type="spellEnd"/>
+      <w:r>
+        <w:rPr>
+          <w:rStyle w:val="nfasis"/>
+          <w:rFonts w:ascii="Arial" w:hAnsi="Arial" w:cs="Arial"/>
+          <w:i w:val="0"/>
+          <w:color w:val="444242"/>
+          <w:sz w:val="24"/>
+          <w:szCs w:val="24"/>
+        </w:rPr>
+        <w:t xml:space="preserve"> de </w:t>
+      </w:r>
+      <w:proofErr w:type="spellStart"/>
+      <w:r>
+        <w:rPr>
+          <w:rStyle w:val="nfasis"/>
+          <w:rFonts w:ascii="Arial" w:hAnsi="Arial" w:cs="Arial"/>
+          <w:i w:val="0"/>
+          <w:color w:val="444242"/>
+          <w:sz w:val="24"/>
+          <w:szCs w:val="24"/>
+        </w:rPr>
+        <w:t>negocio</w:t>
+      </w:r>
+      <w:proofErr w:type="spellEnd"/>
+      <w:r>
+        <w:rPr>
+          <w:rStyle w:val="nfasis"/>
+          <w:rFonts w:ascii="Arial" w:hAnsi="Arial" w:cs="Arial"/>
+          <w:i w:val="0"/>
+          <w:color w:val="444242"/>
+          <w:sz w:val="24"/>
+          <w:szCs w:val="24"/>
+        </w:rPr>
+        <w:t xml:space="preserve"> </w:t>
+      </w:r>
+      <w:proofErr w:type="spellStart"/>
+      <w:r>
+        <w:rPr>
+          <w:rStyle w:val="nfasis"/>
+          <w:rFonts w:ascii="Arial" w:hAnsi="Arial" w:cs="Arial"/>
+          <w:i w:val="0"/>
+          <w:color w:val="444242"/>
+          <w:sz w:val="24"/>
+          <w:szCs w:val="24"/>
+        </w:rPr>
+        <w:t>orientado</w:t>
+      </w:r>
+      <w:proofErr w:type="spellEnd"/>
+      <w:r>
+        <w:rPr>
+          <w:rStyle w:val="nfasis"/>
+          <w:rFonts w:ascii="Arial" w:hAnsi="Arial" w:cs="Arial"/>
+          <w:i w:val="0"/>
+          <w:color w:val="444242"/>
+          <w:sz w:val="24"/>
+          <w:szCs w:val="24"/>
+        </w:rPr>
+        <w:t xml:space="preserve"> </w:t>
+      </w:r>
+      <w:proofErr w:type="spellStart"/>
+      <w:r>
+        <w:rPr>
+          <w:rStyle w:val="nfasis"/>
+          <w:rFonts w:ascii="Arial" w:hAnsi="Arial" w:cs="Arial"/>
+          <w:i w:val="0"/>
+          <w:color w:val="444242"/>
+          <w:sz w:val="24"/>
+          <w:szCs w:val="24"/>
+        </w:rPr>
+        <w:t>atelecomunicaciones</w:t>
+      </w:r>
+      <w:proofErr w:type="spellEnd"/>
+      <w:r>
+        <w:rPr>
+          <w:rStyle w:val="nfasis"/>
+          <w:rFonts w:ascii="Arial" w:hAnsi="Arial" w:cs="Arial"/>
+          <w:i w:val="0"/>
+          <w:color w:val="444242"/>
+          <w:sz w:val="24"/>
+          <w:szCs w:val="24"/>
+        </w:rPr>
+        <w:t>.</w:t>
+      </w:r>
+    </w:p>
+    <w:p>
+      <w:pPr>
+        <w:pStyle w:val="Ttulo3"/>
+        <w:shd w:val="clear" w:color="auto" w:fill="FFFFFF"/>
+        <w:spacing w:before="300" w:beforeAutospacing="0" w:after="150" w:afterAutospacing="0"/>
+        <w:rPr>
+          <w:rFonts w:ascii="Arial" w:hAnsi="Arial" w:cs="Arial"/>
+        </w:rPr>
+      </w:pPr>
+      <w:r>
+        <w:rPr>
+          <w:rFonts w:ascii="Arial" w:hAnsi="Arial" w:cs="Arial"/>
+        </w:rPr>
+        <w:t>Metas a largo plazo</w:t>
+      </w:r>
+    </w:p>
+    <w:p>
+      <w:pPr>
+        <w:numPr>
+          <w:ilvl w:val="0"/>
+          <w:numId w:val="6"/>
         </w:numPr>
         <w:shd w:val="clear" w:color="auto" w:fill="FFFFFF"/>
         <w:spacing w:before="100" w:beforeAutospacing="1" w:after="100" w:afterAutospacing="1" w:line="240" w:lineRule="auto"/>
         <w:rPr>
-          <w:rFonts w:ascii="Roboto" w:eastAsia="Times New Roman" w:hAnsi="Roboto" w:cs="Times New Roman"/>
+          <w:rFonts w:ascii="Arial" w:hAnsi="Arial" w:cs="Arial"/>
+          <w:i/>
           <w:color w:val="1FA2DA"/>
-          <w:sz w:val="21"/>
-          <w:szCs w:val="21"/>
-          <w:lang w:val="es-ES" w:eastAsia="es-ES"/>
-        </w:rPr>
-      </w:pPr>
-      <w:r>
-        <w:rPr>
-          <w:rFonts w:ascii="Roboto" w:eastAsia="Times New Roman" w:hAnsi="Roboto" w:cs="Times New Roman"/>
-          <w:i/>
-          <w:iCs/>
-          <w:color w:val="444242"/>
-          <w:sz w:val="21"/>
-          <w:szCs w:val="21"/>
-          <w:lang w:val="es-ES" w:eastAsia="es-ES"/>
-        </w:rPr>
-        <w:t>“Para este año nuestro objetivo de facturación es de $xxxx”.</w:t>
+          <w:sz w:val="24"/>
+          <w:szCs w:val="24"/>
+        </w:rPr>
+      </w:pPr>
+      <w:proofErr w:type="spellStart"/>
+      <w:r>
+        <w:rPr>
+          <w:rStyle w:val="nfasis"/>
+          <w:rFonts w:ascii="Arial" w:hAnsi="Arial" w:cs="Arial"/>
+          <w:i w:val="0"/>
+          <w:color w:val="444242"/>
+          <w:sz w:val="24"/>
+          <w:szCs w:val="24"/>
+        </w:rPr>
+        <w:t>P</w:t>
+      </w:r>
+      <w:r>
+        <w:rPr>
+          <w:rStyle w:val="nfasis"/>
+          <w:rFonts w:ascii="Arial" w:hAnsi="Arial" w:cs="Arial"/>
+          <w:i w:val="0"/>
+          <w:color w:val="444242"/>
+          <w:sz w:val="24"/>
+          <w:szCs w:val="24"/>
+        </w:rPr>
+        <w:t>osicionarnos</w:t>
+      </w:r>
+      <w:proofErr w:type="spellEnd"/>
+      <w:r>
+        <w:rPr>
+          <w:rStyle w:val="nfasis"/>
+          <w:rFonts w:ascii="Arial" w:hAnsi="Arial" w:cs="Arial"/>
+          <w:i w:val="0"/>
+          <w:color w:val="444242"/>
+          <w:sz w:val="24"/>
+          <w:szCs w:val="24"/>
+        </w:rPr>
+        <w:t xml:space="preserve"> </w:t>
+      </w:r>
+      <w:proofErr w:type="spellStart"/>
+      <w:r>
+        <w:rPr>
+          <w:rStyle w:val="nfasis"/>
+          <w:rFonts w:ascii="Arial" w:hAnsi="Arial" w:cs="Arial"/>
+          <w:i w:val="0"/>
+          <w:color w:val="444242"/>
+          <w:sz w:val="24"/>
+          <w:szCs w:val="24"/>
+        </w:rPr>
+        <w:t>como</w:t>
+      </w:r>
+      <w:proofErr w:type="spellEnd"/>
+      <w:r>
+        <w:rPr>
+          <w:rStyle w:val="nfasis"/>
+          <w:rFonts w:ascii="Arial" w:hAnsi="Arial" w:cs="Arial"/>
+          <w:i w:val="0"/>
+          <w:color w:val="444242"/>
+          <w:sz w:val="24"/>
+          <w:szCs w:val="24"/>
+        </w:rPr>
+        <w:t xml:space="preserve"> la </w:t>
+      </w:r>
+      <w:proofErr w:type="spellStart"/>
+      <w:r>
+        <w:rPr>
+          <w:rStyle w:val="nfasis"/>
+          <w:rFonts w:ascii="Arial" w:hAnsi="Arial" w:cs="Arial"/>
+          <w:i w:val="0"/>
+          <w:color w:val="444242"/>
+          <w:sz w:val="24"/>
+          <w:szCs w:val="24"/>
+        </w:rPr>
+        <w:t>empresa</w:t>
+      </w:r>
+      <w:proofErr w:type="spellEnd"/>
+      <w:r>
+        <w:rPr>
+          <w:rStyle w:val="nfasis"/>
+          <w:rFonts w:ascii="Arial" w:hAnsi="Arial" w:cs="Arial"/>
+          <w:i w:val="0"/>
+          <w:color w:val="444242"/>
+          <w:sz w:val="24"/>
+          <w:szCs w:val="24"/>
+        </w:rPr>
+        <w:t xml:space="preserve"> </w:t>
+      </w:r>
+      <w:proofErr w:type="spellStart"/>
+      <w:r>
+        <w:rPr>
+          <w:rStyle w:val="nfasis"/>
+          <w:rFonts w:ascii="Arial" w:hAnsi="Arial" w:cs="Arial"/>
+          <w:i w:val="0"/>
+          <w:color w:val="444242"/>
+          <w:sz w:val="24"/>
+          <w:szCs w:val="24"/>
+        </w:rPr>
+        <w:t>m</w:t>
+      </w:r>
+      <w:r>
+        <w:rPr>
+          <w:rStyle w:val="nfasis"/>
+          <w:rFonts w:ascii="Arial" w:hAnsi="Arial" w:cs="Arial"/>
+          <w:i w:val="0"/>
+          <w:color w:val="444242"/>
+          <w:sz w:val="24"/>
+          <w:szCs w:val="24"/>
+        </w:rPr>
+        <w:t>ás</w:t>
+      </w:r>
+      <w:proofErr w:type="spellEnd"/>
+      <w:r>
+        <w:rPr>
+          <w:rStyle w:val="nfasis"/>
+          <w:rFonts w:ascii="Arial" w:hAnsi="Arial" w:cs="Arial"/>
+          <w:i w:val="0"/>
+          <w:color w:val="444242"/>
+          <w:sz w:val="24"/>
+          <w:szCs w:val="24"/>
+        </w:rPr>
+        <w:t xml:space="preserve"> </w:t>
+      </w:r>
+      <w:proofErr w:type="spellStart"/>
+      <w:r>
+        <w:rPr>
+          <w:rStyle w:val="nfasis"/>
+          <w:rFonts w:ascii="Arial" w:hAnsi="Arial" w:cs="Arial"/>
+          <w:i w:val="0"/>
+          <w:color w:val="444242"/>
+          <w:sz w:val="24"/>
+          <w:szCs w:val="24"/>
+        </w:rPr>
+        <w:t>importante</w:t>
+      </w:r>
+      <w:proofErr w:type="spellEnd"/>
+      <w:r>
+        <w:rPr>
+          <w:rStyle w:val="nfasis"/>
+          <w:rFonts w:ascii="Arial" w:hAnsi="Arial" w:cs="Arial"/>
+          <w:i w:val="0"/>
+          <w:color w:val="444242"/>
+          <w:sz w:val="24"/>
+          <w:szCs w:val="24"/>
+        </w:rPr>
+        <w:t xml:space="preserve"> de </w:t>
+      </w:r>
+      <w:proofErr w:type="spellStart"/>
+      <w:r>
+        <w:rPr>
+          <w:rStyle w:val="nfasis"/>
+          <w:rFonts w:ascii="Arial" w:hAnsi="Arial" w:cs="Arial"/>
+          <w:i w:val="0"/>
+          <w:color w:val="444242"/>
+          <w:sz w:val="24"/>
+          <w:szCs w:val="24"/>
+        </w:rPr>
+        <w:t>nuestro</w:t>
+      </w:r>
+      <w:proofErr w:type="spellEnd"/>
+      <w:r>
+        <w:rPr>
+          <w:rStyle w:val="nfasis"/>
+          <w:rFonts w:ascii="Arial" w:hAnsi="Arial" w:cs="Arial"/>
+          <w:i w:val="0"/>
+          <w:color w:val="444242"/>
+          <w:sz w:val="24"/>
+          <w:szCs w:val="24"/>
+        </w:rPr>
+        <w:t xml:space="preserve"> sector</w:t>
       </w:r>
     </w:p>
     <w:p>
       <w:pPr>
         <w:numPr>
           <w:ilvl w:val="0"/>
-          <w:numId w:val="1"/>
+          <w:numId w:val="6"/>
         </w:numPr>
         <w:shd w:val="clear" w:color="auto" w:fill="FFFFFF"/>
         <w:spacing w:before="100" w:beforeAutospacing="1" w:after="100" w:afterAutospacing="1" w:line="240" w:lineRule="auto"/>
         <w:rPr>
-          <w:rFonts w:ascii="Roboto" w:eastAsia="Times New Roman" w:hAnsi="Roboto" w:cs="Times New Roman"/>
+          <w:rFonts w:ascii="Arial" w:hAnsi="Arial" w:cs="Arial"/>
+          <w:i/>
           <w:color w:val="1FA2DA"/>
-          <w:sz w:val="21"/>
-          <w:szCs w:val="21"/>
-          <w:lang w:val="es-ES" w:eastAsia="es-ES"/>
-        </w:rPr>
-      </w:pPr>
-      <w:r>
-        <w:rPr>
-          <w:rFonts w:ascii="Roboto" w:eastAsia="Times New Roman" w:hAnsi="Roboto" w:cs="Times New Roman"/>
-          <w:i/>
-          <w:iCs/>
-          <w:color w:val="444242"/>
-          <w:sz w:val="21"/>
-          <w:szCs w:val="21"/>
-          <w:lang w:val="es-ES" w:eastAsia="es-ES"/>
-        </w:rPr>
-        <w:t>“Queremos alcanzar a más de 1 millón de usuarios en nuestras comunidades online”.</w:t>
+          <w:sz w:val="24"/>
+          <w:szCs w:val="24"/>
+        </w:rPr>
+      </w:pPr>
+      <w:proofErr w:type="spellStart"/>
+      <w:r>
+        <w:rPr>
+          <w:rStyle w:val="nfasis"/>
+          <w:rFonts w:ascii="Arial" w:hAnsi="Arial" w:cs="Arial"/>
+          <w:i w:val="0"/>
+          <w:color w:val="444242"/>
+          <w:sz w:val="24"/>
+          <w:szCs w:val="24"/>
+        </w:rPr>
+        <w:t>G</w:t>
+      </w:r>
+      <w:r>
+        <w:rPr>
+          <w:rStyle w:val="nfasis"/>
+          <w:rFonts w:ascii="Arial" w:hAnsi="Arial" w:cs="Arial"/>
+          <w:i w:val="0"/>
+          <w:color w:val="444242"/>
+          <w:sz w:val="24"/>
+          <w:szCs w:val="24"/>
+        </w:rPr>
+        <w:t>enerar</w:t>
+      </w:r>
+      <w:proofErr w:type="spellEnd"/>
+      <w:r>
+        <w:rPr>
+          <w:rStyle w:val="nfasis"/>
+          <w:rFonts w:ascii="Arial" w:hAnsi="Arial" w:cs="Arial"/>
+          <w:i w:val="0"/>
+          <w:color w:val="444242"/>
+          <w:sz w:val="24"/>
+          <w:szCs w:val="24"/>
+        </w:rPr>
+        <w:t xml:space="preserve"> </w:t>
+      </w:r>
+      <w:proofErr w:type="spellStart"/>
+      <w:r>
+        <w:rPr>
+          <w:rStyle w:val="nfasis"/>
+          <w:rFonts w:ascii="Arial" w:hAnsi="Arial" w:cs="Arial"/>
+          <w:i w:val="0"/>
+          <w:color w:val="444242"/>
+          <w:sz w:val="24"/>
+          <w:szCs w:val="24"/>
+        </w:rPr>
+        <w:t>productos</w:t>
+      </w:r>
+      <w:proofErr w:type="spellEnd"/>
+      <w:r>
+        <w:rPr>
+          <w:rStyle w:val="nfasis"/>
+          <w:rFonts w:ascii="Arial" w:hAnsi="Arial" w:cs="Arial"/>
+          <w:i w:val="0"/>
+          <w:color w:val="444242"/>
+          <w:sz w:val="24"/>
+          <w:szCs w:val="24"/>
+        </w:rPr>
+        <w:t xml:space="preserve"> con </w:t>
+      </w:r>
+      <w:proofErr w:type="spellStart"/>
+      <w:r>
+        <w:rPr>
+          <w:rStyle w:val="nfasis"/>
+          <w:rFonts w:ascii="Arial" w:hAnsi="Arial" w:cs="Arial"/>
+          <w:i w:val="0"/>
+          <w:color w:val="444242"/>
+          <w:sz w:val="24"/>
+          <w:szCs w:val="24"/>
+        </w:rPr>
+        <w:t>inteligencia</w:t>
+      </w:r>
+      <w:proofErr w:type="spellEnd"/>
+      <w:r>
+        <w:rPr>
+          <w:rStyle w:val="nfasis"/>
+          <w:rFonts w:ascii="Arial" w:hAnsi="Arial" w:cs="Arial"/>
+          <w:i w:val="0"/>
+          <w:color w:val="444242"/>
+          <w:sz w:val="24"/>
+          <w:szCs w:val="24"/>
+        </w:rPr>
+        <w:t xml:space="preserve"> artificial</w:t>
       </w:r>
     </w:p>
     <w:p>
       <w:pPr>
         <w:numPr>
           <w:ilvl w:val="0"/>
-          <w:numId w:val="1"/>
+          <w:numId w:val="6"/>
         </w:numPr>
         <w:shd w:val="clear" w:color="auto" w:fill="FFFFFF"/>
         <w:spacing w:before="100" w:beforeAutospacing="1" w:after="100" w:afterAutospacing="1" w:line="240" w:lineRule="auto"/>
         <w:rPr>
-          <w:rFonts w:ascii="Roboto" w:eastAsia="Times New Roman" w:hAnsi="Roboto" w:cs="Times New Roman"/>
+          <w:rFonts w:ascii="Arial" w:hAnsi="Arial" w:cs="Arial"/>
+          <w:i/>
           <w:color w:val="1FA2DA"/>
-          <w:sz w:val="21"/>
-          <w:szCs w:val="21"/>
-          <w:lang w:val="es-ES" w:eastAsia="es-ES"/>
-        </w:rPr>
-      </w:pPr>
-      <w:r>
-        <w:rPr>
-          <w:rFonts w:ascii="Roboto" w:eastAsia="Times New Roman" w:hAnsi="Roboto" w:cs="Times New Roman"/>
-          <w:i/>
-          <w:iCs/>
-          <w:color w:val="444242"/>
-          <w:sz w:val="21"/>
-          <w:szCs w:val="21"/>
-          <w:lang w:val="es-ES" w:eastAsia="es-ES"/>
-        </w:rPr>
-        <w:t>“Queremos abrir una sucursal en otro país”.</w:t>
-      </w:r>
-    </w:p>
-    <w:p>
-      <w:pPr>
-        <w:numPr>
-          <w:ilvl w:val="0"/>
-          <w:numId w:val="1"/>
-        </w:numPr>
-        <w:shd w:val="clear" w:color="auto" w:fill="FFFFFF"/>
-        <w:spacing w:before="100" w:beforeAutospacing="1" w:after="100" w:afterAutospacing="1" w:line="240" w:lineRule="auto"/>
-        <w:rPr>
-          <w:rFonts w:ascii="Roboto" w:eastAsia="Times New Roman" w:hAnsi="Roboto" w:cs="Times New Roman"/>
-          <w:color w:val="1FA2DA"/>
-          <w:sz w:val="21"/>
-          <w:szCs w:val="21"/>
-          <w:lang w:val="es-ES" w:eastAsia="es-ES"/>
-        </w:rPr>
-      </w:pPr>
-      <w:r>
-        <w:rPr>
-          <w:rFonts w:ascii="Roboto" w:eastAsia="Times New Roman" w:hAnsi="Roboto" w:cs="Times New Roman"/>
-          <w:i/>
-          <w:iCs/>
-          <w:color w:val="444242"/>
-          <w:sz w:val="21"/>
-          <w:szCs w:val="21"/>
-          <w:lang w:val="es-ES" w:eastAsia="es-ES"/>
-        </w:rPr>
-        <w:t>“Queremos establecer una nueva línea de negocio”.</w:t>
-      </w:r>
-    </w:p>
-    <w:p>
-      <w:pPr>
-        <w:shd w:val="clear" w:color="auto" w:fill="FFFFFF"/>
-        <w:spacing w:before="300" w:after="150" w:line="240" w:lineRule="auto"/>
-        <w:outlineLvl w:val="2"/>
-        <w:rPr>
-          <w:rFonts w:ascii="Roboto" w:eastAsia="Times New Roman" w:hAnsi="Roboto" w:cs="Times New Roman"/>
-          <w:color w:val="337AB7"/>
-          <w:sz w:val="30"/>
-          <w:szCs w:val="30"/>
-          <w:lang w:val="es-ES" w:eastAsia="es-ES"/>
-        </w:rPr>
-      </w:pPr>
-      <w:r>
-        <w:rPr>
-          <w:rFonts w:ascii="Roboto" w:eastAsia="Times New Roman" w:hAnsi="Roboto" w:cs="Times New Roman"/>
-          <w:color w:val="337AB7"/>
-          <w:sz w:val="30"/>
-          <w:szCs w:val="30"/>
-          <w:lang w:val="es-ES" w:eastAsia="es-ES"/>
-        </w:rPr>
-        <w:t>Metas a largo plazo</w:t>
-      </w:r>
-    </w:p>
-    <w:p>
-      <w:pPr>
-        <w:shd w:val="clear" w:color="auto" w:fill="FFFFFF"/>
-        <w:spacing w:after="150" w:line="240" w:lineRule="auto"/>
-        <w:rPr>
-          <w:rFonts w:ascii="Roboto" w:eastAsia="Times New Roman" w:hAnsi="Roboto" w:cs="Times New Roman"/>
-          <w:color w:val="444242"/>
-          <w:sz w:val="21"/>
-          <w:szCs w:val="21"/>
-          <w:lang w:val="es-ES" w:eastAsia="es-ES"/>
-        </w:rPr>
-      </w:pPr>
-      <w:r>
-        <w:rPr>
-          <w:rFonts w:ascii="Roboto" w:eastAsia="Times New Roman" w:hAnsi="Roboto" w:cs="Times New Roman"/>
-          <w:color w:val="444242"/>
-          <w:sz w:val="21"/>
-          <w:szCs w:val="21"/>
-          <w:lang w:val="es-ES" w:eastAsia="es-ES"/>
-        </w:rPr>
-        <w:t>Los objetivos a largo plazo tienen que ver con cómo se ven las empresas al cabo de 5 años o más.</w:t>
-      </w:r>
-    </w:p>
-    <w:p>
-      <w:pPr>
-        <w:shd w:val="clear" w:color="auto" w:fill="FFFFFF"/>
-        <w:spacing w:after="150" w:line="240" w:lineRule="auto"/>
-        <w:rPr>
-          <w:rFonts w:ascii="Roboto" w:eastAsia="Times New Roman" w:hAnsi="Roboto" w:cs="Times New Roman"/>
-          <w:color w:val="444242"/>
-          <w:sz w:val="21"/>
-          <w:szCs w:val="21"/>
-          <w:lang w:val="es-ES" w:eastAsia="es-ES"/>
-        </w:rPr>
-      </w:pPr>
-      <w:r>
-        <w:rPr>
-          <w:rFonts w:ascii="Roboto" w:eastAsia="Times New Roman" w:hAnsi="Roboto" w:cs="Times New Roman"/>
-          <w:color w:val="444242"/>
-          <w:sz w:val="21"/>
-          <w:szCs w:val="21"/>
-          <w:lang w:val="es-ES" w:eastAsia="es-ES"/>
-        </w:rPr>
-        <w:t>Teniendo en cuenta esta fotografía que desean ver en el futuro, en la agencia desarrollamos acciones a corto y mediano plazo que tengan como guía el cumplimiento de este fin.</w:t>
-      </w:r>
-    </w:p>
-    <w:p>
-      <w:pPr>
-        <w:shd w:val="clear" w:color="auto" w:fill="FFFFFF"/>
-        <w:spacing w:after="150" w:line="240" w:lineRule="auto"/>
-        <w:rPr>
-          <w:rFonts w:ascii="Roboto" w:eastAsia="Times New Roman" w:hAnsi="Roboto" w:cs="Times New Roman"/>
-          <w:color w:val="444242"/>
-          <w:sz w:val="21"/>
-          <w:szCs w:val="21"/>
-          <w:lang w:val="es-ES" w:eastAsia="es-ES"/>
-        </w:rPr>
-      </w:pPr>
-      <w:r>
-        <w:rPr>
-          <w:rFonts w:ascii="Roboto" w:eastAsia="Times New Roman" w:hAnsi="Roboto" w:cs="Times New Roman"/>
-          <w:color w:val="444242"/>
-          <w:sz w:val="21"/>
-          <w:szCs w:val="21"/>
-          <w:u w:val="single"/>
-          <w:lang w:val="es-ES" w:eastAsia="es-ES"/>
-        </w:rPr>
-        <w:t>Ejemplo de metas a largo plazo</w:t>
-      </w:r>
-      <w:r>
-        <w:rPr>
-          <w:rFonts w:ascii="Roboto" w:eastAsia="Times New Roman" w:hAnsi="Roboto" w:cs="Times New Roman"/>
-          <w:color w:val="444242"/>
-          <w:sz w:val="21"/>
-          <w:szCs w:val="21"/>
-          <w:lang w:val="es-ES" w:eastAsia="es-ES"/>
-        </w:rPr>
-        <w:t>:</w:t>
-      </w:r>
-    </w:p>
-    <w:p>
-      <w:pPr>
-        <w:numPr>
-          <w:ilvl w:val="0"/>
-          <w:numId w:val="2"/>
-        </w:numPr>
-        <w:shd w:val="clear" w:color="auto" w:fill="FFFFFF"/>
-        <w:spacing w:before="100" w:beforeAutospacing="1" w:after="100" w:afterAutospacing="1" w:line="240" w:lineRule="auto"/>
-        <w:rPr>
-          <w:rFonts w:ascii="Roboto" w:eastAsia="Times New Roman" w:hAnsi="Roboto" w:cs="Times New Roman"/>
-          <w:color w:val="1FA2DA"/>
-          <w:sz w:val="21"/>
-          <w:szCs w:val="21"/>
-          <w:lang w:val="es-ES" w:eastAsia="es-ES"/>
-        </w:rPr>
-      </w:pPr>
-      <w:r>
-        <w:rPr>
-          <w:rFonts w:ascii="Roboto" w:eastAsia="Times New Roman" w:hAnsi="Roboto" w:cs="Times New Roman"/>
-          <w:i/>
-          <w:iCs/>
-          <w:color w:val="444242"/>
-          <w:sz w:val="21"/>
-          <w:szCs w:val="21"/>
-          <w:lang w:val="es-ES" w:eastAsia="es-ES"/>
-        </w:rPr>
-        <w:t>“Queremos posicionarnos como la empresa más importante de nuestro sector”.</w:t>
-      </w:r>
-    </w:p>
-    <w:p>
-      <w:pPr>
-        <w:numPr>
-          <w:ilvl w:val="0"/>
-          <w:numId w:val="2"/>
-        </w:numPr>
-        <w:shd w:val="clear" w:color="auto" w:fill="FFFFFF"/>
-        <w:spacing w:before="100" w:beforeAutospacing="1" w:after="100" w:afterAutospacing="1" w:line="240" w:lineRule="auto"/>
-        <w:rPr>
-          <w:rFonts w:ascii="Roboto" w:eastAsia="Times New Roman" w:hAnsi="Roboto" w:cs="Times New Roman"/>
-          <w:color w:val="1FA2DA"/>
-          <w:sz w:val="21"/>
-          <w:szCs w:val="21"/>
-          <w:lang w:val="es-ES" w:eastAsia="es-ES"/>
-        </w:rPr>
-      </w:pPr>
-      <w:r>
-        <w:rPr>
-          <w:rFonts w:ascii="Roboto" w:eastAsia="Times New Roman" w:hAnsi="Roboto" w:cs="Times New Roman"/>
-          <w:i/>
-          <w:iCs/>
-          <w:color w:val="444242"/>
-          <w:sz w:val="21"/>
-          <w:szCs w:val="21"/>
-          <w:lang w:val="es-ES" w:eastAsia="es-ES"/>
-        </w:rPr>
-        <w:t>“Quiero ser referente en mi especialidad”.</w:t>
-      </w:r>
-    </w:p>
-    <w:p>
-      <w:pPr>
-        <w:numPr>
-          <w:ilvl w:val="0"/>
-          <w:numId w:val="2"/>
-        </w:numPr>
-        <w:shd w:val="clear" w:color="auto" w:fill="FFFFFF"/>
-        <w:spacing w:before="100" w:beforeAutospacing="1" w:after="100" w:afterAutospacing="1" w:line="240" w:lineRule="auto"/>
-        <w:rPr>
-          <w:rFonts w:ascii="Roboto" w:eastAsia="Times New Roman" w:hAnsi="Roboto" w:cs="Times New Roman"/>
-          <w:color w:val="1FA2DA"/>
-          <w:sz w:val="21"/>
-          <w:szCs w:val="21"/>
-          <w:lang w:val="es-ES" w:eastAsia="es-ES"/>
-        </w:rPr>
-      </w:pPr>
-      <w:r>
-        <w:rPr>
-          <w:rFonts w:ascii="Roboto" w:eastAsia="Times New Roman" w:hAnsi="Roboto" w:cs="Times New Roman"/>
-          <w:i/>
-          <w:iCs/>
-          <w:color w:val="444242"/>
-          <w:sz w:val="21"/>
-          <w:szCs w:val="21"/>
-          <w:lang w:val="es-ES" w:eastAsia="es-ES"/>
-        </w:rPr>
-        <w:t>"Quiero expandir mi negocio a toda la región”.</w:t>
-      </w:r>
-    </w:p>
-    <w:p>
-      <w:pPr>
-        <w:shd w:val="clear" w:color="auto" w:fill="FFFFFF"/>
-        <w:spacing w:before="300" w:after="150" w:line="240" w:lineRule="auto"/>
-        <w:outlineLvl w:val="2"/>
-        <w:rPr>
-          <w:rFonts w:ascii="Roboto" w:eastAsia="Times New Roman" w:hAnsi="Roboto" w:cs="Times New Roman"/>
-          <w:color w:val="337AB7"/>
-          <w:sz w:val="30"/>
-          <w:szCs w:val="30"/>
-          <w:lang w:val="es-ES" w:eastAsia="es-ES"/>
-        </w:rPr>
-      </w:pPr>
-      <w:r>
-        <w:rPr>
-          <w:rFonts w:ascii="Roboto" w:eastAsia="Times New Roman" w:hAnsi="Roboto" w:cs="Times New Roman"/>
-          <w:color w:val="337AB7"/>
-          <w:sz w:val="30"/>
-          <w:szCs w:val="30"/>
-          <w:lang w:val="es-ES" w:eastAsia="es-ES"/>
-        </w:rPr>
-        <w:t>¿Para qué sirven los objetivos?</w:t>
-      </w:r>
-    </w:p>
-    <w:p>
-      <w:pPr>
-        <w:shd w:val="clear" w:color="auto" w:fill="FFFFFF"/>
-        <w:spacing w:after="150" w:line="240" w:lineRule="auto"/>
-        <w:rPr>
-          <w:rFonts w:ascii="Roboto" w:eastAsia="Times New Roman" w:hAnsi="Roboto" w:cs="Times New Roman"/>
-          <w:color w:val="444242"/>
-          <w:sz w:val="21"/>
-          <w:szCs w:val="21"/>
-          <w:lang w:val="es-ES" w:eastAsia="es-ES"/>
-        </w:rPr>
-      </w:pPr>
-      <w:r>
-        <w:rPr>
-          <w:rFonts w:ascii="Roboto" w:eastAsia="Times New Roman" w:hAnsi="Roboto" w:cs="Times New Roman"/>
-          <w:color w:val="444242"/>
-          <w:sz w:val="21"/>
-          <w:szCs w:val="21"/>
-          <w:lang w:val="es-ES" w:eastAsia="es-ES"/>
-        </w:rPr>
-        <w:t>Una vez planteados los objetivos, en </w:t>
-      </w:r>
-      <w:r>
-        <w:rPr>
-          <w:rFonts w:ascii="Roboto" w:eastAsia="Times New Roman" w:hAnsi="Roboto" w:cs="Times New Roman"/>
-          <w:color w:val="353535"/>
-          <w:sz w:val="24"/>
-          <w:szCs w:val="24"/>
-          <w:lang w:val="es-ES" w:eastAsia="es-ES"/>
-        </w:rPr>
-        <w:t>3Naves</w:t>
-      </w:r>
-      <w:r>
-        <w:rPr>
-          <w:rFonts w:ascii="Roboto" w:eastAsia="Times New Roman" w:hAnsi="Roboto" w:cs="Times New Roman"/>
-          <w:color w:val="444242"/>
-          <w:sz w:val="21"/>
-          <w:szCs w:val="21"/>
-          <w:lang w:val="es-ES" w:eastAsia="es-ES"/>
-        </w:rPr>
-        <w:t> desarrollamos una estrategia de negocios integral con acciones a seguir para alcanzar cada una de estas metas en el lapso requerido y así potenciar los resultados de su negocio.</w:t>
-      </w:r>
-    </w:p>
-    <w:p>
-      <w:pPr>
-        <w:jc w:val="both"/>
-        <w:rPr>
-          <w:rFonts w:ascii="Arial" w:hAnsi="Arial" w:cs="Arial"/>
-          <w:b/>
-          <w:sz w:val="24"/>
-          <w:szCs w:val="24"/>
-          <w:lang w:val="es-ES"/>
-        </w:rPr>
-      </w:pPr>
-      <w:bookmarkStart w:id="0" w:name="_GoBack"/>
-      <w:bookmarkEnd w:id="0"/>
-    </w:p>
-    <w:p>
-      <w:pPr>
-        <w:jc w:val="center"/>
-        <w:rPr>
-          <w:rFonts w:ascii="Arial" w:hAnsi="Arial" w:cs="Arial"/>
-          <w:sz w:val="24"/>
-          <w:szCs w:val="24"/>
-          <w:lang w:val="es-ES"/>
-        </w:rPr>
-      </w:pPr>
-    </w:p>
-    <w:p>
-      <w:pPr>
-        <w:jc w:val="center"/>
-        <w:rPr>
-          <w:rFonts w:ascii="Arial" w:hAnsi="Arial" w:cs="Arial"/>
-          <w:sz w:val="24"/>
-          <w:szCs w:val="24"/>
-          <w:lang w:val="es-ES"/>
-        </w:rPr>
-      </w:pPr>
+          <w:sz w:val="24"/>
+          <w:szCs w:val="24"/>
+        </w:rPr>
+      </w:pPr>
+      <w:proofErr w:type="spellStart"/>
+      <w:r>
+        <w:rPr>
+          <w:rStyle w:val="nfasis"/>
+          <w:rFonts w:ascii="Arial" w:hAnsi="Arial" w:cs="Arial"/>
+          <w:i w:val="0"/>
+          <w:color w:val="444242"/>
+          <w:sz w:val="24"/>
+          <w:szCs w:val="24"/>
+        </w:rPr>
+        <w:t>expan</w:t>
+      </w:r>
+      <w:r>
+        <w:rPr>
+          <w:rStyle w:val="nfasis"/>
+          <w:rFonts w:ascii="Arial" w:hAnsi="Arial" w:cs="Arial"/>
+          <w:i w:val="0"/>
+          <w:color w:val="444242"/>
+          <w:sz w:val="24"/>
+          <w:szCs w:val="24"/>
+        </w:rPr>
+        <w:t>dir</w:t>
+      </w:r>
+      <w:proofErr w:type="spellEnd"/>
+      <w:r>
+        <w:rPr>
+          <w:rStyle w:val="nfasis"/>
+          <w:rFonts w:ascii="Arial" w:hAnsi="Arial" w:cs="Arial"/>
+          <w:i w:val="0"/>
+          <w:color w:val="444242"/>
+          <w:sz w:val="24"/>
+          <w:szCs w:val="24"/>
+        </w:rPr>
+        <w:t xml:space="preserve"> mi </w:t>
+      </w:r>
+      <w:proofErr w:type="spellStart"/>
+      <w:r>
+        <w:rPr>
+          <w:rStyle w:val="nfasis"/>
+          <w:rFonts w:ascii="Arial" w:hAnsi="Arial" w:cs="Arial"/>
+          <w:i w:val="0"/>
+          <w:color w:val="444242"/>
+          <w:sz w:val="24"/>
+          <w:szCs w:val="24"/>
+        </w:rPr>
+        <w:t>negocio</w:t>
+      </w:r>
+      <w:proofErr w:type="spellEnd"/>
+      <w:r>
+        <w:rPr>
+          <w:rStyle w:val="nfasis"/>
+          <w:rFonts w:ascii="Arial" w:hAnsi="Arial" w:cs="Arial"/>
+          <w:i w:val="0"/>
+          <w:color w:val="444242"/>
+          <w:sz w:val="24"/>
+          <w:szCs w:val="24"/>
+        </w:rPr>
+        <w:t xml:space="preserve"> a </w:t>
+      </w:r>
+      <w:proofErr w:type="spellStart"/>
+      <w:r>
+        <w:rPr>
+          <w:rStyle w:val="nfasis"/>
+          <w:rFonts w:ascii="Arial" w:hAnsi="Arial" w:cs="Arial"/>
+          <w:i w:val="0"/>
+          <w:color w:val="444242"/>
+          <w:sz w:val="24"/>
+          <w:szCs w:val="24"/>
+        </w:rPr>
+        <w:t>toda</w:t>
+      </w:r>
+      <w:proofErr w:type="spellEnd"/>
+      <w:r>
+        <w:rPr>
+          <w:rStyle w:val="nfasis"/>
+          <w:rFonts w:ascii="Arial" w:hAnsi="Arial" w:cs="Arial"/>
+          <w:i w:val="0"/>
+          <w:color w:val="444242"/>
+          <w:sz w:val="24"/>
+          <w:szCs w:val="24"/>
+        </w:rPr>
+        <w:t xml:space="preserve"> la </w:t>
+      </w:r>
+      <w:proofErr w:type="spellStart"/>
+      <w:r>
+        <w:rPr>
+          <w:rStyle w:val="nfasis"/>
+          <w:rFonts w:ascii="Arial" w:hAnsi="Arial" w:cs="Arial"/>
+          <w:i w:val="0"/>
+          <w:color w:val="444242"/>
+          <w:sz w:val="24"/>
+          <w:szCs w:val="24"/>
+        </w:rPr>
+        <w:t>región</w:t>
+      </w:r>
+      <w:proofErr w:type="spellEnd"/>
     </w:p>
     <w:p>
       <w:pPr>
@@ -1051,6 +1933,454 @@
 <file path=word/numbering.xml><?xml version="1.0" encoding="utf-8"?>
 <w:numbering xmlns:wpc="http://schemas.microsoft.com/office/word/2010/wordprocessingCanvas" xmlns:cx="http://schemas.microsoft.com/office/drawing/2014/chartex" xmlns:mc="http://schemas.openxmlformats.org/markup-compatibility/2006" xmlns:o="urn:schemas-microsoft-com:office:office" xmlns:r="http://schemas.openxmlformats.org/officeDocument/2006/relationships" xmlns:m="http://schemas.openxmlformats.org/officeDocument/2006/math" xmlns:v="urn:schemas-microsoft-com:vml" xmlns:wp14="http://schemas.microsoft.com/office/word/2010/wordprocessingDrawing" xmlns:wp="http://schemas.openxmlformats.org/drawingml/2006/wordprocessingDrawing" xmlns:w10="urn:schemas-microsoft-com:office:word" xmlns:w="http://schemas.openxmlformats.org/wordprocessingml/2006/main" xmlns:w14="http://schemas.microsoft.com/office/word/2010/wordml" xmlns:w15="http://schemas.microsoft.com/office/word/2012/wordml" xmlns:w16se="http://schemas.microsoft.com/office/word/2015/wordml/symex" xmlns:wpg="http://schemas.microsoft.com/office/word/2010/wordprocessingGroup" xmlns:wpi="http://schemas.microsoft.com/office/word/2010/wordprocessingInk" xmlns:wne="http://schemas.microsoft.com/office/word/2006/wordml" xmlns:wps="http://schemas.microsoft.com/office/word/2010/wordprocessingShape" mc:Ignorable="w14 w15 w16se wp14">
   <w:abstractNum w:abstractNumId="0" w15:restartNumberingAfterBreak="0">
+    <w:nsid w:val="0BF85B09"/>
+    <w:multiLevelType w:val="multilevel"/>
+    <w:tmpl w:val="E21E190C"/>
+    <w:lvl w:ilvl="0">
+      <w:start w:val="1"/>
+      <w:numFmt w:val="bullet"/>
+      <w:lvlText w:val=""/>
+      <w:lvlJc w:val="left"/>
+      <w:pPr>
+        <w:tabs>
+          <w:tab w:val="num" w:pos="720"/>
+        </w:tabs>
+        <w:ind w:left="720" w:hanging="360"/>
+      </w:pPr>
+      <w:rPr>
+        <w:rFonts w:ascii="Symbol" w:hAnsi="Symbol" w:hint="default"/>
+        <w:color w:val="auto"/>
+        <w:sz w:val="20"/>
+      </w:rPr>
+    </w:lvl>
+    <w:lvl w:ilvl="1" w:tentative="1">
+      <w:start w:val="1"/>
+      <w:numFmt w:val="bullet"/>
+      <w:lvlText w:val="o"/>
+      <w:lvlJc w:val="left"/>
+      <w:pPr>
+        <w:tabs>
+          <w:tab w:val="num" w:pos="1440"/>
+        </w:tabs>
+        <w:ind w:left="1440" w:hanging="360"/>
+      </w:pPr>
+      <w:rPr>
+        <w:rFonts w:ascii="Courier New" w:hAnsi="Courier New" w:hint="default"/>
+        <w:sz w:val="20"/>
+      </w:rPr>
+    </w:lvl>
+    <w:lvl w:ilvl="2" w:tentative="1">
+      <w:start w:val="1"/>
+      <w:numFmt w:val="bullet"/>
+      <w:lvlText w:val=""/>
+      <w:lvlJc w:val="left"/>
+      <w:pPr>
+        <w:tabs>
+          <w:tab w:val="num" w:pos="2160"/>
+        </w:tabs>
+        <w:ind w:left="2160" w:hanging="360"/>
+      </w:pPr>
+      <w:rPr>
+        <w:rFonts w:ascii="Wingdings" w:hAnsi="Wingdings" w:hint="default"/>
+        <w:sz w:val="20"/>
+      </w:rPr>
+    </w:lvl>
+    <w:lvl w:ilvl="3" w:tentative="1">
+      <w:start w:val="1"/>
+      <w:numFmt w:val="bullet"/>
+      <w:lvlText w:val=""/>
+      <w:lvlJc w:val="left"/>
+      <w:pPr>
+        <w:tabs>
+          <w:tab w:val="num" w:pos="2880"/>
+        </w:tabs>
+        <w:ind w:left="2880" w:hanging="360"/>
+      </w:pPr>
+      <w:rPr>
+        <w:rFonts w:ascii="Wingdings" w:hAnsi="Wingdings" w:hint="default"/>
+        <w:sz w:val="20"/>
+      </w:rPr>
+    </w:lvl>
+    <w:lvl w:ilvl="4" w:tentative="1">
+      <w:start w:val="1"/>
+      <w:numFmt w:val="bullet"/>
+      <w:lvlText w:val=""/>
+      <w:lvlJc w:val="left"/>
+      <w:pPr>
+        <w:tabs>
+          <w:tab w:val="num" w:pos="3600"/>
+        </w:tabs>
+        <w:ind w:left="3600" w:hanging="360"/>
+      </w:pPr>
+      <w:rPr>
+        <w:rFonts w:ascii="Wingdings" w:hAnsi="Wingdings" w:hint="default"/>
+        <w:sz w:val="20"/>
+      </w:rPr>
+    </w:lvl>
+    <w:lvl w:ilvl="5" w:tentative="1">
+      <w:start w:val="1"/>
+      <w:numFmt w:val="bullet"/>
+      <w:lvlText w:val=""/>
+      <w:lvlJc w:val="left"/>
+      <w:pPr>
+        <w:tabs>
+          <w:tab w:val="num" w:pos="4320"/>
+        </w:tabs>
+        <w:ind w:left="4320" w:hanging="360"/>
+      </w:pPr>
+      <w:rPr>
+        <w:rFonts w:ascii="Wingdings" w:hAnsi="Wingdings" w:hint="default"/>
+        <w:sz w:val="20"/>
+      </w:rPr>
+    </w:lvl>
+    <w:lvl w:ilvl="6" w:tentative="1">
+      <w:start w:val="1"/>
+      <w:numFmt w:val="bullet"/>
+      <w:lvlText w:val=""/>
+      <w:lvlJc w:val="left"/>
+      <w:pPr>
+        <w:tabs>
+          <w:tab w:val="num" w:pos="5040"/>
+        </w:tabs>
+        <w:ind w:left="5040" w:hanging="360"/>
+      </w:pPr>
+      <w:rPr>
+        <w:rFonts w:ascii="Wingdings" w:hAnsi="Wingdings" w:hint="default"/>
+        <w:sz w:val="20"/>
+      </w:rPr>
+    </w:lvl>
+    <w:lvl w:ilvl="7" w:tentative="1">
+      <w:start w:val="1"/>
+      <w:numFmt w:val="bullet"/>
+      <w:lvlText w:val=""/>
+      <w:lvlJc w:val="left"/>
+      <w:pPr>
+        <w:tabs>
+          <w:tab w:val="num" w:pos="5760"/>
+        </w:tabs>
+        <w:ind w:left="5760" w:hanging="360"/>
+      </w:pPr>
+      <w:rPr>
+        <w:rFonts w:ascii="Wingdings" w:hAnsi="Wingdings" w:hint="default"/>
+        <w:sz w:val="20"/>
+      </w:rPr>
+    </w:lvl>
+    <w:lvl w:ilvl="8" w:tentative="1">
+      <w:start w:val="1"/>
+      <w:numFmt w:val="bullet"/>
+      <w:lvlText w:val=""/>
+      <w:lvlJc w:val="left"/>
+      <w:pPr>
+        <w:tabs>
+          <w:tab w:val="num" w:pos="6480"/>
+        </w:tabs>
+        <w:ind w:left="6480" w:hanging="360"/>
+      </w:pPr>
+      <w:rPr>
+        <w:rFonts w:ascii="Wingdings" w:hAnsi="Wingdings" w:hint="default"/>
+        <w:sz w:val="20"/>
+      </w:rPr>
+    </w:lvl>
+  </w:abstractNum>
+  <w:abstractNum w:abstractNumId="1" w15:restartNumberingAfterBreak="0">
+    <w:nsid w:val="123A6B52"/>
+    <w:multiLevelType w:val="multilevel"/>
+    <w:tmpl w:val="CB76E60C"/>
+    <w:lvl w:ilvl="0">
+      <w:start w:val="1"/>
+      <w:numFmt w:val="bullet"/>
+      <w:lvlText w:val=""/>
+      <w:lvlJc w:val="left"/>
+      <w:pPr>
+        <w:tabs>
+          <w:tab w:val="num" w:pos="720"/>
+        </w:tabs>
+        <w:ind w:left="720" w:hanging="360"/>
+      </w:pPr>
+      <w:rPr>
+        <w:rFonts w:ascii="Symbol" w:hAnsi="Symbol" w:hint="default"/>
+        <w:sz w:val="20"/>
+      </w:rPr>
+    </w:lvl>
+    <w:lvl w:ilvl="1" w:tentative="1">
+      <w:start w:val="1"/>
+      <w:numFmt w:val="bullet"/>
+      <w:lvlText w:val="o"/>
+      <w:lvlJc w:val="left"/>
+      <w:pPr>
+        <w:tabs>
+          <w:tab w:val="num" w:pos="1440"/>
+        </w:tabs>
+        <w:ind w:left="1440" w:hanging="360"/>
+      </w:pPr>
+      <w:rPr>
+        <w:rFonts w:ascii="Courier New" w:hAnsi="Courier New" w:hint="default"/>
+        <w:sz w:val="20"/>
+      </w:rPr>
+    </w:lvl>
+    <w:lvl w:ilvl="2" w:tentative="1">
+      <w:start w:val="1"/>
+      <w:numFmt w:val="bullet"/>
+      <w:lvlText w:val=""/>
+      <w:lvlJc w:val="left"/>
+      <w:pPr>
+        <w:tabs>
+          <w:tab w:val="num" w:pos="2160"/>
+        </w:tabs>
+        <w:ind w:left="2160" w:hanging="360"/>
+      </w:pPr>
+      <w:rPr>
+        <w:rFonts w:ascii="Wingdings" w:hAnsi="Wingdings" w:hint="default"/>
+        <w:sz w:val="20"/>
+      </w:rPr>
+    </w:lvl>
+    <w:lvl w:ilvl="3" w:tentative="1">
+      <w:start w:val="1"/>
+      <w:numFmt w:val="bullet"/>
+      <w:lvlText w:val=""/>
+      <w:lvlJc w:val="left"/>
+      <w:pPr>
+        <w:tabs>
+          <w:tab w:val="num" w:pos="2880"/>
+        </w:tabs>
+        <w:ind w:left="2880" w:hanging="360"/>
+      </w:pPr>
+      <w:rPr>
+        <w:rFonts w:ascii="Wingdings" w:hAnsi="Wingdings" w:hint="default"/>
+        <w:sz w:val="20"/>
+      </w:rPr>
+    </w:lvl>
+    <w:lvl w:ilvl="4" w:tentative="1">
+      <w:start w:val="1"/>
+      <w:numFmt w:val="bullet"/>
+      <w:lvlText w:val=""/>
+      <w:lvlJc w:val="left"/>
+      <w:pPr>
+        <w:tabs>
+          <w:tab w:val="num" w:pos="3600"/>
+        </w:tabs>
+        <w:ind w:left="3600" w:hanging="360"/>
+      </w:pPr>
+      <w:rPr>
+        <w:rFonts w:ascii="Wingdings" w:hAnsi="Wingdings" w:hint="default"/>
+        <w:sz w:val="20"/>
+      </w:rPr>
+    </w:lvl>
+    <w:lvl w:ilvl="5" w:tentative="1">
+      <w:start w:val="1"/>
+      <w:numFmt w:val="bullet"/>
+      <w:lvlText w:val=""/>
+      <w:lvlJc w:val="left"/>
+      <w:pPr>
+        <w:tabs>
+          <w:tab w:val="num" w:pos="4320"/>
+        </w:tabs>
+        <w:ind w:left="4320" w:hanging="360"/>
+      </w:pPr>
+      <w:rPr>
+        <w:rFonts w:ascii="Wingdings" w:hAnsi="Wingdings" w:hint="default"/>
+        <w:sz w:val="20"/>
+      </w:rPr>
+    </w:lvl>
+    <w:lvl w:ilvl="6" w:tentative="1">
+      <w:start w:val="1"/>
+      <w:numFmt w:val="bullet"/>
+      <w:lvlText w:val=""/>
+      <w:lvlJc w:val="left"/>
+      <w:pPr>
+        <w:tabs>
+          <w:tab w:val="num" w:pos="5040"/>
+        </w:tabs>
+        <w:ind w:left="5040" w:hanging="360"/>
+      </w:pPr>
+      <w:rPr>
+        <w:rFonts w:ascii="Wingdings" w:hAnsi="Wingdings" w:hint="default"/>
+        <w:sz w:val="20"/>
+      </w:rPr>
+    </w:lvl>
+    <w:lvl w:ilvl="7" w:tentative="1">
+      <w:start w:val="1"/>
+      <w:numFmt w:val="bullet"/>
+      <w:lvlText w:val=""/>
+      <w:lvlJc w:val="left"/>
+      <w:pPr>
+        <w:tabs>
+          <w:tab w:val="num" w:pos="5760"/>
+        </w:tabs>
+        <w:ind w:left="5760" w:hanging="360"/>
+      </w:pPr>
+      <w:rPr>
+        <w:rFonts w:ascii="Wingdings" w:hAnsi="Wingdings" w:hint="default"/>
+        <w:sz w:val="20"/>
+      </w:rPr>
+    </w:lvl>
+    <w:lvl w:ilvl="8" w:tentative="1">
+      <w:start w:val="1"/>
+      <w:numFmt w:val="bullet"/>
+      <w:lvlText w:val=""/>
+      <w:lvlJc w:val="left"/>
+      <w:pPr>
+        <w:tabs>
+          <w:tab w:val="num" w:pos="6480"/>
+        </w:tabs>
+        <w:ind w:left="6480" w:hanging="360"/>
+      </w:pPr>
+      <w:rPr>
+        <w:rFonts w:ascii="Wingdings" w:hAnsi="Wingdings" w:hint="default"/>
+        <w:sz w:val="20"/>
+      </w:rPr>
+    </w:lvl>
+  </w:abstractNum>
+  <w:abstractNum w:abstractNumId="2" w15:restartNumberingAfterBreak="0">
+    <w:nsid w:val="12CA0EFF"/>
+    <w:multiLevelType w:val="multilevel"/>
+    <w:tmpl w:val="F412E0BA"/>
+    <w:lvl w:ilvl="0">
+      <w:start w:val="1"/>
+      <w:numFmt w:val="bullet"/>
+      <w:lvlText w:val=""/>
+      <w:lvlJc w:val="left"/>
+      <w:pPr>
+        <w:tabs>
+          <w:tab w:val="num" w:pos="720"/>
+        </w:tabs>
+        <w:ind w:left="720" w:hanging="360"/>
+      </w:pPr>
+      <w:rPr>
+        <w:rFonts w:ascii="Symbol" w:hAnsi="Symbol" w:hint="default"/>
+        <w:sz w:val="20"/>
+      </w:rPr>
+    </w:lvl>
+    <w:lvl w:ilvl="1" w:tentative="1">
+      <w:start w:val="1"/>
+      <w:numFmt w:val="bullet"/>
+      <w:lvlText w:val="o"/>
+      <w:lvlJc w:val="left"/>
+      <w:pPr>
+        <w:tabs>
+          <w:tab w:val="num" w:pos="1440"/>
+        </w:tabs>
+        <w:ind w:left="1440" w:hanging="360"/>
+      </w:pPr>
+      <w:rPr>
+        <w:rFonts w:ascii="Courier New" w:hAnsi="Courier New" w:hint="default"/>
+        <w:sz w:val="20"/>
+      </w:rPr>
+    </w:lvl>
+    <w:lvl w:ilvl="2" w:tentative="1">
+      <w:start w:val="1"/>
+      <w:numFmt w:val="bullet"/>
+      <w:lvlText w:val=""/>
+      <w:lvlJc w:val="left"/>
+      <w:pPr>
+        <w:tabs>
+          <w:tab w:val="num" w:pos="2160"/>
+        </w:tabs>
+        <w:ind w:left="2160" w:hanging="360"/>
+      </w:pPr>
+      <w:rPr>
+        <w:rFonts w:ascii="Wingdings" w:hAnsi="Wingdings" w:hint="default"/>
+        <w:sz w:val="20"/>
+      </w:rPr>
+    </w:lvl>
+    <w:lvl w:ilvl="3" w:tentative="1">
+      <w:start w:val="1"/>
+      <w:numFmt w:val="bullet"/>
+      <w:lvlText w:val=""/>
+      <w:lvlJc w:val="left"/>
+      <w:pPr>
+        <w:tabs>
+          <w:tab w:val="num" w:pos="2880"/>
+        </w:tabs>
+        <w:ind w:left="2880" w:hanging="360"/>
+      </w:pPr>
+      <w:rPr>
+        <w:rFonts w:ascii="Wingdings" w:hAnsi="Wingdings" w:hint="default"/>
+        <w:sz w:val="20"/>
+      </w:rPr>
+    </w:lvl>
+    <w:lvl w:ilvl="4" w:tentative="1">
+      <w:start w:val="1"/>
+      <w:numFmt w:val="bullet"/>
+      <w:lvlText w:val=""/>
+      <w:lvlJc w:val="left"/>
+      <w:pPr>
+        <w:tabs>
+          <w:tab w:val="num" w:pos="3600"/>
+        </w:tabs>
+        <w:ind w:left="3600" w:hanging="360"/>
+      </w:pPr>
+      <w:rPr>
+        <w:rFonts w:ascii="Wingdings" w:hAnsi="Wingdings" w:hint="default"/>
+        <w:sz w:val="20"/>
+      </w:rPr>
+    </w:lvl>
+    <w:lvl w:ilvl="5" w:tentative="1">
+      <w:start w:val="1"/>
+      <w:numFmt w:val="bullet"/>
+      <w:lvlText w:val=""/>
+      <w:lvlJc w:val="left"/>
+      <w:pPr>
+        <w:tabs>
+          <w:tab w:val="num" w:pos="4320"/>
+        </w:tabs>
+        <w:ind w:left="4320" w:hanging="360"/>
+      </w:pPr>
+      <w:rPr>
+        <w:rFonts w:ascii="Wingdings" w:hAnsi="Wingdings" w:hint="default"/>
+        <w:sz w:val="20"/>
+      </w:rPr>
+    </w:lvl>
+    <w:lvl w:ilvl="6" w:tentative="1">
+      <w:start w:val="1"/>
+      <w:numFmt w:val="bullet"/>
+      <w:lvlText w:val=""/>
+      <w:lvlJc w:val="left"/>
+      <w:pPr>
+        <w:tabs>
+          <w:tab w:val="num" w:pos="5040"/>
+        </w:tabs>
+        <w:ind w:left="5040" w:hanging="360"/>
+      </w:pPr>
+      <w:rPr>
+        <w:rFonts w:ascii="Wingdings" w:hAnsi="Wingdings" w:hint="default"/>
+        <w:sz w:val="20"/>
+      </w:rPr>
+    </w:lvl>
+    <w:lvl w:ilvl="7" w:tentative="1">
+      <w:start w:val="1"/>
+      <w:numFmt w:val="bullet"/>
+      <w:lvlText w:val=""/>
+      <w:lvlJc w:val="left"/>
+      <w:pPr>
+        <w:tabs>
+          <w:tab w:val="num" w:pos="5760"/>
+        </w:tabs>
+        <w:ind w:left="5760" w:hanging="360"/>
+      </w:pPr>
+      <w:rPr>
+        <w:rFonts w:ascii="Wingdings" w:hAnsi="Wingdings" w:hint="default"/>
+        <w:sz w:val="20"/>
+      </w:rPr>
+    </w:lvl>
+    <w:lvl w:ilvl="8" w:tentative="1">
+      <w:start w:val="1"/>
+      <w:numFmt w:val="bullet"/>
+      <w:lvlText w:val=""/>
+      <w:lvlJc w:val="left"/>
+      <w:pPr>
+        <w:tabs>
+          <w:tab w:val="num" w:pos="6480"/>
+        </w:tabs>
+        <w:ind w:left="6480" w:hanging="360"/>
+      </w:pPr>
+      <w:rPr>
+        <w:rFonts w:ascii="Wingdings" w:hAnsi="Wingdings" w:hint="default"/>
+        <w:sz w:val="20"/>
+      </w:rPr>
+    </w:lvl>
+  </w:abstractNum>
+  <w:abstractNum w:abstractNumId="3" w15:restartNumberingAfterBreak="0">
     <w:nsid w:val="201043DF"/>
     <w:multiLevelType w:val="multilevel"/>
     <w:tmpl w:val="28024F8E"/>
@@ -1199,7 +2529,7 @@
       </w:rPr>
     </w:lvl>
   </w:abstractNum>
-  <w:abstractNum w:abstractNumId="1" w15:restartNumberingAfterBreak="0">
+  <w:abstractNum w:abstractNumId="4" w15:restartNumberingAfterBreak="0">
     <w:nsid w:val="5A0A6D54"/>
     <w:multiLevelType w:val="multilevel"/>
     <w:tmpl w:val="D78A7078"/>
@@ -1348,11 +2678,441 @@
       </w:rPr>
     </w:lvl>
   </w:abstractNum>
+  <w:abstractNum w:abstractNumId="5" w15:restartNumberingAfterBreak="0">
+    <w:nsid w:val="5EC278F0"/>
+    <w:multiLevelType w:val="hybridMultilevel"/>
+    <w:tmpl w:val="C5DC0276"/>
+    <w:lvl w:ilvl="0" w:tplc="C16259F0">
+      <w:start w:val="1"/>
+      <w:numFmt w:val="bullet"/>
+      <w:lvlText w:val=""/>
+      <w:lvlJc w:val="left"/>
+      <w:pPr>
+        <w:ind w:left="360" w:hanging="360"/>
+      </w:pPr>
+      <w:rPr>
+        <w:rFonts w:ascii="Symbol" w:hAnsi="Symbol" w:hint="default"/>
+        <w:color w:val="auto"/>
+      </w:rPr>
+    </w:lvl>
+    <w:lvl w:ilvl="1" w:tplc="0C0A0003" w:tentative="1">
+      <w:start w:val="1"/>
+      <w:numFmt w:val="bullet"/>
+      <w:lvlText w:val="o"/>
+      <w:lvlJc w:val="left"/>
+      <w:pPr>
+        <w:ind w:left="1080" w:hanging="360"/>
+      </w:pPr>
+      <w:rPr>
+        <w:rFonts w:ascii="Courier New" w:hAnsi="Courier New" w:cs="Courier New" w:hint="default"/>
+      </w:rPr>
+    </w:lvl>
+    <w:lvl w:ilvl="2" w:tplc="0C0A0005" w:tentative="1">
+      <w:start w:val="1"/>
+      <w:numFmt w:val="bullet"/>
+      <w:lvlText w:val=""/>
+      <w:lvlJc w:val="left"/>
+      <w:pPr>
+        <w:ind w:left="1800" w:hanging="360"/>
+      </w:pPr>
+      <w:rPr>
+        <w:rFonts w:ascii="Wingdings" w:hAnsi="Wingdings" w:hint="default"/>
+      </w:rPr>
+    </w:lvl>
+    <w:lvl w:ilvl="3" w:tplc="0C0A0001" w:tentative="1">
+      <w:start w:val="1"/>
+      <w:numFmt w:val="bullet"/>
+      <w:lvlText w:val=""/>
+      <w:lvlJc w:val="left"/>
+      <w:pPr>
+        <w:ind w:left="2520" w:hanging="360"/>
+      </w:pPr>
+      <w:rPr>
+        <w:rFonts w:ascii="Symbol" w:hAnsi="Symbol" w:hint="default"/>
+      </w:rPr>
+    </w:lvl>
+    <w:lvl w:ilvl="4" w:tplc="0C0A0003" w:tentative="1">
+      <w:start w:val="1"/>
+      <w:numFmt w:val="bullet"/>
+      <w:lvlText w:val="o"/>
+      <w:lvlJc w:val="left"/>
+      <w:pPr>
+        <w:ind w:left="3240" w:hanging="360"/>
+      </w:pPr>
+      <w:rPr>
+        <w:rFonts w:ascii="Courier New" w:hAnsi="Courier New" w:cs="Courier New" w:hint="default"/>
+      </w:rPr>
+    </w:lvl>
+    <w:lvl w:ilvl="5" w:tplc="0C0A0005" w:tentative="1">
+      <w:start w:val="1"/>
+      <w:numFmt w:val="bullet"/>
+      <w:lvlText w:val=""/>
+      <w:lvlJc w:val="left"/>
+      <w:pPr>
+        <w:ind w:left="3960" w:hanging="360"/>
+      </w:pPr>
+      <w:rPr>
+        <w:rFonts w:ascii="Wingdings" w:hAnsi="Wingdings" w:hint="default"/>
+      </w:rPr>
+    </w:lvl>
+    <w:lvl w:ilvl="6" w:tplc="0C0A0001" w:tentative="1">
+      <w:start w:val="1"/>
+      <w:numFmt w:val="bullet"/>
+      <w:lvlText w:val=""/>
+      <w:lvlJc w:val="left"/>
+      <w:pPr>
+        <w:ind w:left="4680" w:hanging="360"/>
+      </w:pPr>
+      <w:rPr>
+        <w:rFonts w:ascii="Symbol" w:hAnsi="Symbol" w:hint="default"/>
+      </w:rPr>
+    </w:lvl>
+    <w:lvl w:ilvl="7" w:tplc="0C0A0003" w:tentative="1">
+      <w:start w:val="1"/>
+      <w:numFmt w:val="bullet"/>
+      <w:lvlText w:val="o"/>
+      <w:lvlJc w:val="left"/>
+      <w:pPr>
+        <w:ind w:left="5400" w:hanging="360"/>
+      </w:pPr>
+      <w:rPr>
+        <w:rFonts w:ascii="Courier New" w:hAnsi="Courier New" w:cs="Courier New" w:hint="default"/>
+      </w:rPr>
+    </w:lvl>
+    <w:lvl w:ilvl="8" w:tplc="0C0A0005" w:tentative="1">
+      <w:start w:val="1"/>
+      <w:numFmt w:val="bullet"/>
+      <w:lvlText w:val=""/>
+      <w:lvlJc w:val="left"/>
+      <w:pPr>
+        <w:ind w:left="6120" w:hanging="360"/>
+      </w:pPr>
+      <w:rPr>
+        <w:rFonts w:ascii="Wingdings" w:hAnsi="Wingdings" w:hint="default"/>
+      </w:rPr>
+    </w:lvl>
+  </w:abstractNum>
+  <w:abstractNum w:abstractNumId="6" w15:restartNumberingAfterBreak="0">
+    <w:nsid w:val="6D3E2083"/>
+    <w:multiLevelType w:val="multilevel"/>
+    <w:tmpl w:val="187EEE74"/>
+    <w:lvl w:ilvl="0">
+      <w:start w:val="1"/>
+      <w:numFmt w:val="bullet"/>
+      <w:lvlText w:val=""/>
+      <w:lvlJc w:val="left"/>
+      <w:pPr>
+        <w:tabs>
+          <w:tab w:val="num" w:pos="720"/>
+        </w:tabs>
+        <w:ind w:left="720" w:hanging="360"/>
+      </w:pPr>
+      <w:rPr>
+        <w:rFonts w:ascii="Symbol" w:hAnsi="Symbol" w:hint="default"/>
+        <w:sz w:val="20"/>
+      </w:rPr>
+    </w:lvl>
+    <w:lvl w:ilvl="1" w:tentative="1">
+      <w:start w:val="1"/>
+      <w:numFmt w:val="bullet"/>
+      <w:lvlText w:val="o"/>
+      <w:lvlJc w:val="left"/>
+      <w:pPr>
+        <w:tabs>
+          <w:tab w:val="num" w:pos="1440"/>
+        </w:tabs>
+        <w:ind w:left="1440" w:hanging="360"/>
+      </w:pPr>
+      <w:rPr>
+        <w:rFonts w:ascii="Courier New" w:hAnsi="Courier New" w:hint="default"/>
+        <w:sz w:val="20"/>
+      </w:rPr>
+    </w:lvl>
+    <w:lvl w:ilvl="2" w:tentative="1">
+      <w:start w:val="1"/>
+      <w:numFmt w:val="bullet"/>
+      <w:lvlText w:val=""/>
+      <w:lvlJc w:val="left"/>
+      <w:pPr>
+        <w:tabs>
+          <w:tab w:val="num" w:pos="2160"/>
+        </w:tabs>
+        <w:ind w:left="2160" w:hanging="360"/>
+      </w:pPr>
+      <w:rPr>
+        <w:rFonts w:ascii="Wingdings" w:hAnsi="Wingdings" w:hint="default"/>
+        <w:sz w:val="20"/>
+      </w:rPr>
+    </w:lvl>
+    <w:lvl w:ilvl="3" w:tentative="1">
+      <w:start w:val="1"/>
+      <w:numFmt w:val="bullet"/>
+      <w:lvlText w:val=""/>
+      <w:lvlJc w:val="left"/>
+      <w:pPr>
+        <w:tabs>
+          <w:tab w:val="num" w:pos="2880"/>
+        </w:tabs>
+        <w:ind w:left="2880" w:hanging="360"/>
+      </w:pPr>
+      <w:rPr>
+        <w:rFonts w:ascii="Wingdings" w:hAnsi="Wingdings" w:hint="default"/>
+        <w:sz w:val="20"/>
+      </w:rPr>
+    </w:lvl>
+    <w:lvl w:ilvl="4" w:tentative="1">
+      <w:start w:val="1"/>
+      <w:numFmt w:val="bullet"/>
+      <w:lvlText w:val=""/>
+      <w:lvlJc w:val="left"/>
+      <w:pPr>
+        <w:tabs>
+          <w:tab w:val="num" w:pos="3600"/>
+        </w:tabs>
+        <w:ind w:left="3600" w:hanging="360"/>
+      </w:pPr>
+      <w:rPr>
+        <w:rFonts w:ascii="Wingdings" w:hAnsi="Wingdings" w:hint="default"/>
+        <w:sz w:val="20"/>
+      </w:rPr>
+    </w:lvl>
+    <w:lvl w:ilvl="5" w:tentative="1">
+      <w:start w:val="1"/>
+      <w:numFmt w:val="bullet"/>
+      <w:lvlText w:val=""/>
+      <w:lvlJc w:val="left"/>
+      <w:pPr>
+        <w:tabs>
+          <w:tab w:val="num" w:pos="4320"/>
+        </w:tabs>
+        <w:ind w:left="4320" w:hanging="360"/>
+      </w:pPr>
+      <w:rPr>
+        <w:rFonts w:ascii="Wingdings" w:hAnsi="Wingdings" w:hint="default"/>
+        <w:sz w:val="20"/>
+      </w:rPr>
+    </w:lvl>
+    <w:lvl w:ilvl="6" w:tentative="1">
+      <w:start w:val="1"/>
+      <w:numFmt w:val="bullet"/>
+      <w:lvlText w:val=""/>
+      <w:lvlJc w:val="left"/>
+      <w:pPr>
+        <w:tabs>
+          <w:tab w:val="num" w:pos="5040"/>
+        </w:tabs>
+        <w:ind w:left="5040" w:hanging="360"/>
+      </w:pPr>
+      <w:rPr>
+        <w:rFonts w:ascii="Wingdings" w:hAnsi="Wingdings" w:hint="default"/>
+        <w:sz w:val="20"/>
+      </w:rPr>
+    </w:lvl>
+    <w:lvl w:ilvl="7" w:tentative="1">
+      <w:start w:val="1"/>
+      <w:numFmt w:val="bullet"/>
+      <w:lvlText w:val=""/>
+      <w:lvlJc w:val="left"/>
+      <w:pPr>
+        <w:tabs>
+          <w:tab w:val="num" w:pos="5760"/>
+        </w:tabs>
+        <w:ind w:left="5760" w:hanging="360"/>
+      </w:pPr>
+      <w:rPr>
+        <w:rFonts w:ascii="Wingdings" w:hAnsi="Wingdings" w:hint="default"/>
+        <w:sz w:val="20"/>
+      </w:rPr>
+    </w:lvl>
+    <w:lvl w:ilvl="8" w:tentative="1">
+      <w:start w:val="1"/>
+      <w:numFmt w:val="bullet"/>
+      <w:lvlText w:val=""/>
+      <w:lvlJc w:val="left"/>
+      <w:pPr>
+        <w:tabs>
+          <w:tab w:val="num" w:pos="6480"/>
+        </w:tabs>
+        <w:ind w:left="6480" w:hanging="360"/>
+      </w:pPr>
+      <w:rPr>
+        <w:rFonts w:ascii="Wingdings" w:hAnsi="Wingdings" w:hint="default"/>
+        <w:sz w:val="20"/>
+      </w:rPr>
+    </w:lvl>
+  </w:abstractNum>
+  <w:abstractNum w:abstractNumId="7" w15:restartNumberingAfterBreak="0">
+    <w:nsid w:val="73444EA5"/>
+    <w:multiLevelType w:val="multilevel"/>
+    <w:tmpl w:val="8AEE72B6"/>
+    <w:lvl w:ilvl="0">
+      <w:start w:val="1"/>
+      <w:numFmt w:val="bullet"/>
+      <w:lvlText w:val=""/>
+      <w:lvlJc w:val="left"/>
+      <w:pPr>
+        <w:tabs>
+          <w:tab w:val="num" w:pos="720"/>
+        </w:tabs>
+        <w:ind w:left="720" w:hanging="360"/>
+      </w:pPr>
+      <w:rPr>
+        <w:rFonts w:ascii="Symbol" w:hAnsi="Symbol" w:hint="default"/>
+        <w:sz w:val="20"/>
+      </w:rPr>
+    </w:lvl>
+    <w:lvl w:ilvl="1" w:tentative="1">
+      <w:start w:val="1"/>
+      <w:numFmt w:val="bullet"/>
+      <w:lvlText w:val="o"/>
+      <w:lvlJc w:val="left"/>
+      <w:pPr>
+        <w:tabs>
+          <w:tab w:val="num" w:pos="1440"/>
+        </w:tabs>
+        <w:ind w:left="1440" w:hanging="360"/>
+      </w:pPr>
+      <w:rPr>
+        <w:rFonts w:ascii="Courier New" w:hAnsi="Courier New" w:hint="default"/>
+        <w:sz w:val="20"/>
+      </w:rPr>
+    </w:lvl>
+    <w:lvl w:ilvl="2" w:tentative="1">
+      <w:start w:val="1"/>
+      <w:numFmt w:val="bullet"/>
+      <w:lvlText w:val=""/>
+      <w:lvlJc w:val="left"/>
+      <w:pPr>
+        <w:tabs>
+          <w:tab w:val="num" w:pos="2160"/>
+        </w:tabs>
+        <w:ind w:left="2160" w:hanging="360"/>
+      </w:pPr>
+      <w:rPr>
+        <w:rFonts w:ascii="Wingdings" w:hAnsi="Wingdings" w:hint="default"/>
+        <w:sz w:val="20"/>
+      </w:rPr>
+    </w:lvl>
+    <w:lvl w:ilvl="3" w:tentative="1">
+      <w:start w:val="1"/>
+      <w:numFmt w:val="bullet"/>
+      <w:lvlText w:val=""/>
+      <w:lvlJc w:val="left"/>
+      <w:pPr>
+        <w:tabs>
+          <w:tab w:val="num" w:pos="2880"/>
+        </w:tabs>
+        <w:ind w:left="2880" w:hanging="360"/>
+      </w:pPr>
+      <w:rPr>
+        <w:rFonts w:ascii="Wingdings" w:hAnsi="Wingdings" w:hint="default"/>
+        <w:sz w:val="20"/>
+      </w:rPr>
+    </w:lvl>
+    <w:lvl w:ilvl="4" w:tentative="1">
+      <w:start w:val="1"/>
+      <w:numFmt w:val="bullet"/>
+      <w:lvlText w:val=""/>
+      <w:lvlJc w:val="left"/>
+      <w:pPr>
+        <w:tabs>
+          <w:tab w:val="num" w:pos="3600"/>
+        </w:tabs>
+        <w:ind w:left="3600" w:hanging="360"/>
+      </w:pPr>
+      <w:rPr>
+        <w:rFonts w:ascii="Wingdings" w:hAnsi="Wingdings" w:hint="default"/>
+        <w:sz w:val="20"/>
+      </w:rPr>
+    </w:lvl>
+    <w:lvl w:ilvl="5" w:tentative="1">
+      <w:start w:val="1"/>
+      <w:numFmt w:val="bullet"/>
+      <w:lvlText w:val=""/>
+      <w:lvlJc w:val="left"/>
+      <w:pPr>
+        <w:tabs>
+          <w:tab w:val="num" w:pos="4320"/>
+        </w:tabs>
+        <w:ind w:left="4320" w:hanging="360"/>
+      </w:pPr>
+      <w:rPr>
+        <w:rFonts w:ascii="Wingdings" w:hAnsi="Wingdings" w:hint="default"/>
+        <w:sz w:val="20"/>
+      </w:rPr>
+    </w:lvl>
+    <w:lvl w:ilvl="6" w:tentative="1">
+      <w:start w:val="1"/>
+      <w:numFmt w:val="bullet"/>
+      <w:lvlText w:val=""/>
+      <w:lvlJc w:val="left"/>
+      <w:pPr>
+        <w:tabs>
+          <w:tab w:val="num" w:pos="5040"/>
+        </w:tabs>
+        <w:ind w:left="5040" w:hanging="360"/>
+      </w:pPr>
+      <w:rPr>
+        <w:rFonts w:ascii="Wingdings" w:hAnsi="Wingdings" w:hint="default"/>
+        <w:sz w:val="20"/>
+      </w:rPr>
+    </w:lvl>
+    <w:lvl w:ilvl="7" w:tentative="1">
+      <w:start w:val="1"/>
+      <w:numFmt w:val="bullet"/>
+      <w:lvlText w:val=""/>
+      <w:lvlJc w:val="left"/>
+      <w:pPr>
+        <w:tabs>
+          <w:tab w:val="num" w:pos="5760"/>
+        </w:tabs>
+        <w:ind w:left="5760" w:hanging="360"/>
+      </w:pPr>
+      <w:rPr>
+        <w:rFonts w:ascii="Wingdings" w:hAnsi="Wingdings" w:hint="default"/>
+        <w:sz w:val="20"/>
+      </w:rPr>
+    </w:lvl>
+    <w:lvl w:ilvl="8" w:tentative="1">
+      <w:start w:val="1"/>
+      <w:numFmt w:val="bullet"/>
+      <w:lvlText w:val=""/>
+      <w:lvlJc w:val="left"/>
+      <w:pPr>
+        <w:tabs>
+          <w:tab w:val="num" w:pos="6480"/>
+        </w:tabs>
+        <w:ind w:left="6480" w:hanging="360"/>
+      </w:pPr>
+      <w:rPr>
+        <w:rFonts w:ascii="Wingdings" w:hAnsi="Wingdings" w:hint="default"/>
+        <w:sz w:val="20"/>
+      </w:rPr>
+    </w:lvl>
+  </w:abstractNum>
   <w:num w:numId="1">
+    <w:abstractNumId w:val="4"/>
+  </w:num>
+  <w:num w:numId="2">
+    <w:abstractNumId w:val="3"/>
+  </w:num>
+  <w:num w:numId="3">
+    <w:abstractNumId w:val="2"/>
+  </w:num>
+  <w:num w:numId="4">
+    <w:abstractNumId w:val="7"/>
+  </w:num>
+  <w:num w:numId="5">
     <w:abstractNumId w:val="1"/>
   </w:num>
-  <w:num w:numId="2">
+  <w:num w:numId="6">
     <w:abstractNumId w:val="0"/>
+  </w:num>
+  <w:num w:numId="7">
+    <w:abstractNumId w:val="6"/>
+  </w:num>
+  <w:num w:numId="8">
+    <w:abstractNumId w:val="5"/>
   </w:num>
 </w:numbering>
 </file>
@@ -1774,7 +3534,6 @@
   <w:style w:type="character" w:default="1" w:styleId="Fuentedeprrafopredeter">
     <w:name w:val="Default Paragraph Font"/>
     <w:uiPriority w:val="1"/>
-    <w:semiHidden/>
     <w:unhideWhenUsed/>
   </w:style>
   <w:style w:type="table" w:default="1" w:styleId="Tablanormal">
@@ -1845,6 +3604,17 @@
     <w:name w:val="destacado"/>
     <w:basedOn w:val="Fuentedeprrafopredeter"/>
     <w:rsid w:val="00A77929"/>
+  </w:style>
+  <w:style w:type="paragraph" w:styleId="Prrafodelista">
+    <w:name w:val="List Paragraph"/>
+    <w:basedOn w:val="Normal"/>
+    <w:uiPriority w:val="34"/>
+    <w:qFormat/>
+    <w:rsid w:val="00301D64"/>
+    <w:pPr>
+      <w:ind w:left="720"/>
+      <w:contextualSpacing/>
+    </w:pPr>
   </w:style>
 </w:styles>
 </file>

</xml_diff>